<commit_message>
Made a layout design for the power circuitry
</commit_message>
<xml_diff>
--- a/docs/projektgrupp6_projektplan.docx
+++ b/docs/projektgrupp6_projektplan.docx
@@ -1,6 +1,6 @@
 
 <file path=word/document.xml><?xml version="1.0" encoding="utf-8"?>
-<w:document xmlns:wpc="http://schemas.microsoft.com/office/word/2010/wordprocessingCanvas" xmlns:cx="http://schemas.microsoft.com/office/drawing/2014/chartex" xmlns:cx1="http://schemas.microsoft.com/office/drawing/2015/9/8/chartex" xmlns:cx2="http://schemas.microsoft.com/office/drawing/2015/10/21/chartex" xmlns:cx3="http://schemas.microsoft.com/office/drawing/2016/5/9/chartex" xmlns:cx4="http://schemas.microsoft.com/office/drawing/2016/5/10/chartex" xmlns:cx5="http://schemas.microsoft.com/office/drawing/2016/5/11/chartex" xmlns:cx6="http://schemas.microsoft.com/office/drawing/2016/5/12/chartex" xmlns:cx7="http://schemas.microsoft.com/office/drawing/2016/5/13/chartex" xmlns:cx8="http://schemas.microsoft.com/office/drawing/2016/5/14/chartex" xmlns:mc="http://schemas.openxmlformats.org/markup-compatibility/2006" xmlns:aink="http://schemas.microsoft.com/office/drawing/2016/ink" xmlns:am3d="http://schemas.microsoft.com/office/drawing/2017/model3d" xmlns:o="urn:schemas-microsoft-com:office:office" xmlns:r="http://schemas.openxmlformats.org/officeDocument/2006/relationships" xmlns:m="http://schemas.openxmlformats.org/officeDocument/2006/math" xmlns:v="urn:schemas-microsoft-com:vml" xmlns:wp14="http://schemas.microsoft.com/office/word/2010/wordprocessingDrawing" xmlns:wp="http://schemas.openxmlformats.org/drawingml/2006/wordprocessingDrawing" xmlns:w10="urn:schemas-microsoft-com:office:word" xmlns:w="http://schemas.openxmlformats.org/wordprocessingml/2006/main" xmlns:w14="http://schemas.microsoft.com/office/word/2010/wordml" xmlns:w15="http://schemas.microsoft.com/office/word/2012/wordml" xmlns:w16cid="http://schemas.microsoft.com/office/word/2016/wordml/cid" xmlns:w16se="http://schemas.microsoft.com/office/word/2015/wordml/symex" xmlns:wpg="http://schemas.microsoft.com/office/word/2010/wordprocessingGroup" xmlns:wpi="http://schemas.microsoft.com/office/word/2010/wordprocessingInk" xmlns:wne="http://schemas.microsoft.com/office/word/2006/wordml" xmlns:wps="http://schemas.microsoft.com/office/word/2010/wordprocessingShape" mc:Ignorable="w14 w15 w16se w16cid wp14">
+<w:document xmlns:wpc="http://schemas.microsoft.com/office/word/2010/wordprocessingCanvas" xmlns:cx="http://schemas.microsoft.com/office/drawing/2014/chartex" xmlns:cx1="http://schemas.microsoft.com/office/drawing/2015/9/8/chartex" xmlns:mc="http://schemas.openxmlformats.org/markup-compatibility/2006" xmlns:o="urn:schemas-microsoft-com:office:office" xmlns:r="http://schemas.openxmlformats.org/officeDocument/2006/relationships" xmlns:m="http://schemas.openxmlformats.org/officeDocument/2006/math" xmlns:v="urn:schemas-microsoft-com:vml" xmlns:wp14="http://schemas.microsoft.com/office/word/2010/wordprocessingDrawing" xmlns:wp="http://schemas.openxmlformats.org/drawingml/2006/wordprocessingDrawing" xmlns:w10="urn:schemas-microsoft-com:office:word" xmlns:w="http://schemas.openxmlformats.org/wordprocessingml/2006/main" xmlns:w14="http://schemas.microsoft.com/office/word/2010/wordml" xmlns:w15="http://schemas.microsoft.com/office/word/2012/wordml" xmlns:w16se="http://schemas.microsoft.com/office/word/2015/wordml/symex" xmlns:wpg="http://schemas.microsoft.com/office/word/2010/wordprocessingGroup" xmlns:wpi="http://schemas.microsoft.com/office/word/2010/wordprocessingInk" xmlns:wne="http://schemas.microsoft.com/office/word/2006/wordml" xmlns:wps="http://schemas.microsoft.com/office/word/2010/wordprocessingShape" mc:Ignorable="w14 w15 w16se wp14">
   <w:body>
     <w:p>
       <w:pPr>
@@ -56,7 +56,7 @@
     </w:p>
     <w:p>
       <w:pPr>
-        <w:pStyle w:val="Beskrivning"/>
+        <w:pStyle w:val="Caption"/>
         <w:jc w:val="center"/>
       </w:pPr>
       <w:r>
@@ -504,13 +504,13 @@
             <w:pPr>
               <w:spacing w:line="280" w:lineRule="atLeast"/>
               <w:rPr>
-                <w:rStyle w:val="Hyperlnk"/>
+                <w:rStyle w:val="Hyperlink"/>
               </w:rPr>
             </w:pPr>
             <w:hyperlink r:id="rId16" w:history="1">
               <w:r>
                 <w:rPr>
-                  <w:rStyle w:val="Hyperlnk"/>
+                  <w:rStyle w:val="Hyperlink"/>
                 </w:rPr>
                 <w:t>guspa885@student.liu.se</w:t>
               </w:r>
@@ -614,13 +614,13 @@
             <w:pPr>
               <w:spacing w:line="280" w:lineRule="atLeast"/>
               <w:rPr>
-                <w:rStyle w:val="Hyperlnk"/>
+                <w:rStyle w:val="Hyperlink"/>
               </w:rPr>
             </w:pPr>
             <w:hyperlink r:id="rId17" w:history="1">
               <w:r>
                 <w:rPr>
-                  <w:rStyle w:val="Hyperlnk"/>
+                  <w:rStyle w:val="Hyperlink"/>
                 </w:rPr>
                 <w:t>davfr422@student.liu.se</w:t>
               </w:r>
@@ -666,15 +666,7 @@
         <w:t>Kontaktperson hos kund:</w:t>
       </w:r>
       <w:r>
-        <w:t xml:space="preserve"> Anders Brodin, 070-310 44 </w:t>
-      </w:r>
-      <w:proofErr w:type="gramStart"/>
-      <w:r>
-        <w:t>48 ,</w:t>
-      </w:r>
-      <w:proofErr w:type="gramEnd"/>
-      <w:r>
-        <w:t xml:space="preserve"> anders@deepoid.com</w:t>
+        <w:t xml:space="preserve"> Anders Brodin, 070-310 44 48 , anders@deepoid.com</w:t>
       </w:r>
       <w:r>
         <w:br/>
@@ -716,9 +708,9 @@
         </w:sectPr>
       </w:pPr>
     </w:p>
-    <w:bookmarkStart w:id="6" w:name="_Toc531607458" w:displacedByCustomXml="next"/>
+    <w:bookmarkStart w:id="6" w:name="_Toc531606545" w:displacedByCustomXml="next"/>
     <w:bookmarkEnd w:id="6" w:displacedByCustomXml="next"/>
-    <w:bookmarkStart w:id="7" w:name="_Toc531606545" w:displacedByCustomXml="next"/>
+    <w:bookmarkStart w:id="7" w:name="_Toc531607458" w:displacedByCustomXml="next"/>
     <w:bookmarkEnd w:id="7" w:displacedByCustomXml="next"/>
     <w:sdt>
       <w:sdtPr>
@@ -743,7 +735,7 @@
       <w:sdtContent>
         <w:p>
           <w:pPr>
-            <w:pStyle w:val="Innehllsfrteckningsrubrik"/>
+            <w:pStyle w:val="TOCHeading"/>
             <w:rPr>
               <w:color w:val="auto"/>
             </w:rPr>
@@ -757,7 +749,7 @@
         </w:p>
         <w:p>
           <w:pPr>
-            <w:pStyle w:val="Innehll1"/>
+            <w:pStyle w:val="TOC1"/>
             <w:rPr>
               <w:rFonts w:asciiTheme="minorHAnsi" w:eastAsiaTheme="minorEastAsia" w:hAnsiTheme="minorHAnsi" w:cstheme="minorBidi"/>
               <w:b w:val="0"/>
@@ -778,7 +770,7 @@
           <w:hyperlink w:anchor="_Toc525486047" w:history="1">
             <w:r>
               <w:rPr>
-                <w:rStyle w:val="Hyperlnk"/>
+                <w:rStyle w:val="Hyperlink"/>
               </w:rPr>
               <w:t>Projektplan</w:t>
             </w:r>
@@ -827,7 +819,7 @@
         </w:p>
         <w:p>
           <w:pPr>
-            <w:pStyle w:val="Innehll1"/>
+            <w:pStyle w:val="TOC1"/>
             <w:rPr>
               <w:rFonts w:asciiTheme="minorHAnsi" w:eastAsiaTheme="minorEastAsia" w:hAnsiTheme="minorHAnsi" w:cstheme="minorBidi"/>
               <w:b w:val="0"/>
@@ -839,7 +831,7 @@
           <w:hyperlink w:anchor="_Toc525486048" w:history="1">
             <w:r>
               <w:rPr>
-                <w:rStyle w:val="Hyperlnk"/>
+                <w:rStyle w:val="Hyperlink"/>
               </w:rPr>
               <w:t>Status</w:t>
             </w:r>
@@ -888,7 +880,7 @@
         </w:p>
         <w:p>
           <w:pPr>
-            <w:pStyle w:val="Innehll1"/>
+            <w:pStyle w:val="TOC1"/>
             <w:rPr>
               <w:rFonts w:asciiTheme="minorHAnsi" w:eastAsiaTheme="minorEastAsia" w:hAnsiTheme="minorHAnsi" w:cstheme="minorBidi"/>
               <w:b w:val="0"/>
@@ -900,7 +892,7 @@
           <w:hyperlink w:anchor="_Toc525486049" w:history="1">
             <w:r>
               <w:rPr>
-                <w:rStyle w:val="Hyperlnk"/>
+                <w:rStyle w:val="Hyperlink"/>
               </w:rPr>
               <w:t>PROJEKTIDENTITET</w:t>
             </w:r>
@@ -949,7 +941,7 @@
         </w:p>
         <w:p>
           <w:pPr>
-            <w:pStyle w:val="Innehll1"/>
+            <w:pStyle w:val="TOC1"/>
             <w:rPr>
               <w:rFonts w:asciiTheme="minorHAnsi" w:eastAsiaTheme="minorEastAsia" w:hAnsiTheme="minorHAnsi" w:cstheme="minorBidi"/>
               <w:b w:val="0"/>
@@ -961,7 +953,7 @@
           <w:hyperlink w:anchor="_Toc525486050" w:history="1">
             <w:r>
               <w:rPr>
-                <w:rStyle w:val="Hyperlnk"/>
+                <w:rStyle w:val="Hyperlink"/>
               </w:rPr>
               <w:t>Gruppdeltagare</w:t>
             </w:r>
@@ -1010,7 +1002,7 @@
         </w:p>
         <w:p>
           <w:pPr>
-            <w:pStyle w:val="Innehll1"/>
+            <w:pStyle w:val="TOC1"/>
             <w:rPr>
               <w:rFonts w:asciiTheme="minorHAnsi" w:eastAsiaTheme="minorEastAsia" w:hAnsiTheme="minorHAnsi" w:cstheme="minorBidi"/>
               <w:b w:val="0"/>
@@ -1022,7 +1014,7 @@
           <w:hyperlink w:anchor="_Toc525486051" w:history="1">
             <w:r>
               <w:rPr>
-                <w:rStyle w:val="Hyperlnk"/>
+                <w:rStyle w:val="Hyperlink"/>
               </w:rPr>
               <w:t>1.</w:t>
             </w:r>
@@ -1038,7 +1030,7 @@
             </w:r>
             <w:r>
               <w:rPr>
-                <w:rStyle w:val="Hyperlnk"/>
+                <w:rStyle w:val="Hyperlink"/>
               </w:rPr>
               <w:t>Beställare</w:t>
             </w:r>
@@ -1087,7 +1079,7 @@
         </w:p>
         <w:p>
           <w:pPr>
-            <w:pStyle w:val="Innehll1"/>
+            <w:pStyle w:val="TOC1"/>
             <w:rPr>
               <w:rFonts w:asciiTheme="minorHAnsi" w:eastAsiaTheme="minorEastAsia" w:hAnsiTheme="minorHAnsi" w:cstheme="minorBidi"/>
               <w:b w:val="0"/>
@@ -1099,7 +1091,7 @@
           <w:hyperlink w:anchor="_Toc525486052" w:history="1">
             <w:r>
               <w:rPr>
-                <w:rStyle w:val="Hyperlnk"/>
+                <w:rStyle w:val="Hyperlink"/>
               </w:rPr>
               <w:t>2.</w:t>
             </w:r>
@@ -1115,7 +1107,7 @@
             </w:r>
             <w:r>
               <w:rPr>
-                <w:rStyle w:val="Hyperlnk"/>
+                <w:rStyle w:val="Hyperlink"/>
               </w:rPr>
               <w:t>Översiktlig beskrivning av projektet</w:t>
             </w:r>
@@ -1164,7 +1156,7 @@
         </w:p>
         <w:p>
           <w:pPr>
-            <w:pStyle w:val="Innehll2"/>
+            <w:pStyle w:val="TOC2"/>
             <w:tabs>
               <w:tab w:val="left" w:pos="960"/>
               <w:tab w:val="right" w:leader="dot" w:pos="9062"/>
@@ -1180,7 +1172,7 @@
           <w:hyperlink w:anchor="_Toc525486053" w:history="1">
             <w:r>
               <w:rPr>
-                <w:rStyle w:val="Hyperlnk"/>
+                <w:rStyle w:val="Hyperlink"/>
                 <w:noProof/>
               </w:rPr>
               <w:t>2.1.</w:t>
@@ -1197,7 +1189,7 @@
             </w:r>
             <w:r>
               <w:rPr>
-                <w:rStyle w:val="Hyperlnk"/>
+                <w:rStyle w:val="Hyperlink"/>
                 <w:noProof/>
               </w:rPr>
               <w:t>Mål</w:t>
@@ -1254,7 +1246,7 @@
         </w:p>
         <w:p>
           <w:pPr>
-            <w:pStyle w:val="Innehll2"/>
+            <w:pStyle w:val="TOC2"/>
             <w:tabs>
               <w:tab w:val="left" w:pos="960"/>
               <w:tab w:val="right" w:leader="dot" w:pos="9062"/>
@@ -1270,7 +1262,7 @@
           <w:hyperlink w:anchor="_Toc525486054" w:history="1">
             <w:r>
               <w:rPr>
-                <w:rStyle w:val="Hyperlnk"/>
+                <w:rStyle w:val="Hyperlink"/>
                 <w:noProof/>
               </w:rPr>
               <w:t>2.2.</w:t>
@@ -1287,7 +1279,7 @@
             </w:r>
             <w:r>
               <w:rPr>
-                <w:rStyle w:val="Hyperlnk"/>
+                <w:rStyle w:val="Hyperlink"/>
                 <w:noProof/>
               </w:rPr>
               <w:t>Leveranser</w:t>
@@ -1344,7 +1336,7 @@
         </w:p>
         <w:p>
           <w:pPr>
-            <w:pStyle w:val="Innehll2"/>
+            <w:pStyle w:val="TOC2"/>
             <w:tabs>
               <w:tab w:val="left" w:pos="960"/>
               <w:tab w:val="right" w:leader="dot" w:pos="9062"/>
@@ -1360,7 +1352,7 @@
           <w:hyperlink w:anchor="_Toc525486055" w:history="1">
             <w:r>
               <w:rPr>
-                <w:rStyle w:val="Hyperlnk"/>
+                <w:rStyle w:val="Hyperlink"/>
                 <w:noProof/>
               </w:rPr>
               <w:t>2.3.</w:t>
@@ -1377,7 +1369,7 @@
             </w:r>
             <w:r>
               <w:rPr>
-                <w:rStyle w:val="Hyperlnk"/>
+                <w:rStyle w:val="Hyperlink"/>
                 <w:noProof/>
               </w:rPr>
               <w:t>Begränsningar</w:t>
@@ -1434,7 +1426,7 @@
         </w:p>
         <w:p>
           <w:pPr>
-            <w:pStyle w:val="Innehll1"/>
+            <w:pStyle w:val="TOC1"/>
             <w:rPr>
               <w:rFonts w:asciiTheme="minorHAnsi" w:eastAsiaTheme="minorEastAsia" w:hAnsiTheme="minorHAnsi" w:cstheme="minorBidi"/>
               <w:b w:val="0"/>
@@ -1446,7 +1438,7 @@
           <w:hyperlink w:anchor="_Toc525486056" w:history="1">
             <w:r>
               <w:rPr>
-                <w:rStyle w:val="Hyperlnk"/>
+                <w:rStyle w:val="Hyperlink"/>
               </w:rPr>
               <w:t>3.</w:t>
             </w:r>
@@ -1462,7 +1454,7 @@
             </w:r>
             <w:r>
               <w:rPr>
-                <w:rStyle w:val="Hyperlnk"/>
+                <w:rStyle w:val="Hyperlink"/>
               </w:rPr>
               <w:t>Dokumentplan</w:t>
             </w:r>
@@ -1511,7 +1503,7 @@
         </w:p>
         <w:p>
           <w:pPr>
-            <w:pStyle w:val="Innehll1"/>
+            <w:pStyle w:val="TOC1"/>
             <w:rPr>
               <w:rFonts w:asciiTheme="minorHAnsi" w:eastAsiaTheme="minorEastAsia" w:hAnsiTheme="minorHAnsi" w:cstheme="minorBidi"/>
               <w:b w:val="0"/>
@@ -1523,7 +1515,7 @@
           <w:hyperlink w:anchor="_Toc525486057" w:history="1">
             <w:r>
               <w:rPr>
-                <w:rStyle w:val="Hyperlnk"/>
+                <w:rStyle w:val="Hyperlink"/>
               </w:rPr>
               <w:t>4.</w:t>
             </w:r>
@@ -1539,7 +1531,7 @@
             </w:r>
             <w:r>
               <w:rPr>
-                <w:rStyle w:val="Hyperlnk"/>
+                <w:rStyle w:val="Hyperlink"/>
               </w:rPr>
               <w:t>Utvecklingsmetodik</w:t>
             </w:r>
@@ -1588,7 +1580,7 @@
         </w:p>
         <w:p>
           <w:pPr>
-            <w:pStyle w:val="Innehll1"/>
+            <w:pStyle w:val="TOC1"/>
             <w:rPr>
               <w:rFonts w:asciiTheme="minorHAnsi" w:eastAsiaTheme="minorEastAsia" w:hAnsiTheme="minorHAnsi" w:cstheme="minorBidi"/>
               <w:b w:val="0"/>
@@ -1600,7 +1592,7 @@
           <w:hyperlink w:anchor="_Toc525486058" w:history="1">
             <w:r>
               <w:rPr>
-                <w:rStyle w:val="Hyperlnk"/>
+                <w:rStyle w:val="Hyperlink"/>
               </w:rPr>
               <w:t>5.</w:t>
             </w:r>
@@ -1616,7 +1608,7 @@
             </w:r>
             <w:r>
               <w:rPr>
-                <w:rStyle w:val="Hyperlnk"/>
+                <w:rStyle w:val="Hyperlink"/>
               </w:rPr>
               <w:t>Rapporteringsplan</w:t>
             </w:r>
@@ -1665,7 +1657,7 @@
         </w:p>
         <w:p>
           <w:pPr>
-            <w:pStyle w:val="Innehll1"/>
+            <w:pStyle w:val="TOC1"/>
             <w:rPr>
               <w:rFonts w:asciiTheme="minorHAnsi" w:eastAsiaTheme="minorEastAsia" w:hAnsiTheme="minorHAnsi" w:cstheme="minorBidi"/>
               <w:b w:val="0"/>
@@ -1677,7 +1669,7 @@
           <w:hyperlink w:anchor="_Toc525486059" w:history="1">
             <w:r>
               <w:rPr>
-                <w:rStyle w:val="Hyperlnk"/>
+                <w:rStyle w:val="Hyperlink"/>
               </w:rPr>
               <w:t>6.</w:t>
             </w:r>
@@ -1693,7 +1685,7 @@
             </w:r>
             <w:r>
               <w:rPr>
-                <w:rStyle w:val="Hyperlnk"/>
+                <w:rStyle w:val="Hyperlink"/>
               </w:rPr>
               <w:t>Mötesplan</w:t>
             </w:r>
@@ -1742,7 +1734,7 @@
         </w:p>
         <w:p>
           <w:pPr>
-            <w:pStyle w:val="Innehll1"/>
+            <w:pStyle w:val="TOC1"/>
             <w:rPr>
               <w:rFonts w:asciiTheme="minorHAnsi" w:eastAsiaTheme="minorEastAsia" w:hAnsiTheme="minorHAnsi" w:cstheme="minorBidi"/>
               <w:b w:val="0"/>
@@ -1754,7 +1746,7 @@
           <w:hyperlink w:anchor="_Toc525486060" w:history="1">
             <w:r>
               <w:rPr>
-                <w:rStyle w:val="Hyperlnk"/>
+                <w:rStyle w:val="Hyperlink"/>
               </w:rPr>
               <w:t>7.</w:t>
             </w:r>
@@ -1770,7 +1762,7 @@
             </w:r>
             <w:r>
               <w:rPr>
-                <w:rStyle w:val="Hyperlnk"/>
+                <w:rStyle w:val="Hyperlink"/>
               </w:rPr>
               <w:t>Resursplan</w:t>
             </w:r>
@@ -1819,7 +1811,7 @@
         </w:p>
         <w:p>
           <w:pPr>
-            <w:pStyle w:val="Innehll2"/>
+            <w:pStyle w:val="TOC2"/>
             <w:tabs>
               <w:tab w:val="left" w:pos="960"/>
               <w:tab w:val="right" w:leader="dot" w:pos="9062"/>
@@ -1835,7 +1827,7 @@
           <w:hyperlink w:anchor="_Toc525486061" w:history="1">
             <w:r>
               <w:rPr>
-                <w:rStyle w:val="Hyperlnk"/>
+                <w:rStyle w:val="Hyperlink"/>
                 <w:noProof/>
               </w:rPr>
               <w:t>7.1.</w:t>
@@ -1852,7 +1844,7 @@
             </w:r>
             <w:r>
               <w:rPr>
-                <w:rStyle w:val="Hyperlnk"/>
+                <w:rStyle w:val="Hyperlink"/>
                 <w:noProof/>
               </w:rPr>
               <w:t>Personer</w:t>
@@ -1909,7 +1901,7 @@
         </w:p>
         <w:p>
           <w:pPr>
-            <w:pStyle w:val="Innehll2"/>
+            <w:pStyle w:val="TOC2"/>
             <w:tabs>
               <w:tab w:val="left" w:pos="960"/>
               <w:tab w:val="right" w:leader="dot" w:pos="9062"/>
@@ -1925,7 +1917,7 @@
           <w:hyperlink w:anchor="_Toc525486062" w:history="1">
             <w:r>
               <w:rPr>
-                <w:rStyle w:val="Hyperlnk"/>
+                <w:rStyle w:val="Hyperlink"/>
                 <w:noProof/>
               </w:rPr>
               <w:t>7.2.</w:t>
@@ -1942,7 +1934,7 @@
             </w:r>
             <w:r>
               <w:rPr>
-                <w:rStyle w:val="Hyperlnk"/>
+                <w:rStyle w:val="Hyperlink"/>
                 <w:noProof/>
               </w:rPr>
               <w:t>Lokaler och materiel</w:t>
@@ -1999,7 +1991,7 @@
         </w:p>
         <w:p>
           <w:pPr>
-            <w:pStyle w:val="Innehll2"/>
+            <w:pStyle w:val="TOC2"/>
             <w:tabs>
               <w:tab w:val="left" w:pos="960"/>
               <w:tab w:val="right" w:leader="dot" w:pos="9062"/>
@@ -2015,7 +2007,7 @@
           <w:hyperlink w:anchor="_Toc525486063" w:history="1">
             <w:r>
               <w:rPr>
-                <w:rStyle w:val="Hyperlnk"/>
+                <w:rStyle w:val="Hyperlink"/>
                 <w:noProof/>
               </w:rPr>
               <w:t>7.3.</w:t>
@@ -2032,7 +2024,7 @@
             </w:r>
             <w:r>
               <w:rPr>
-                <w:rStyle w:val="Hyperlnk"/>
+                <w:rStyle w:val="Hyperlink"/>
                 <w:noProof/>
               </w:rPr>
               <w:t>Ekonomi</w:t>
@@ -2089,7 +2081,7 @@
         </w:p>
         <w:p>
           <w:pPr>
-            <w:pStyle w:val="Innehll1"/>
+            <w:pStyle w:val="TOC1"/>
             <w:rPr>
               <w:rFonts w:asciiTheme="minorHAnsi" w:eastAsiaTheme="minorEastAsia" w:hAnsiTheme="minorHAnsi" w:cstheme="minorBidi"/>
               <w:b w:val="0"/>
@@ -2101,7 +2093,7 @@
           <w:hyperlink w:anchor="_Toc525486064" w:history="1">
             <w:r>
               <w:rPr>
-                <w:rStyle w:val="Hyperlnk"/>
+                <w:rStyle w:val="Hyperlink"/>
               </w:rPr>
               <w:t>8.</w:t>
             </w:r>
@@ -2117,7 +2109,7 @@
             </w:r>
             <w:r>
               <w:rPr>
-                <w:rStyle w:val="Hyperlnk"/>
+                <w:rStyle w:val="Hyperlink"/>
               </w:rPr>
               <w:t>Milstolpar och beslutspunkter</w:t>
             </w:r>
@@ -2166,7 +2158,7 @@
         </w:p>
         <w:p>
           <w:pPr>
-            <w:pStyle w:val="Innehll2"/>
+            <w:pStyle w:val="TOC2"/>
             <w:tabs>
               <w:tab w:val="left" w:pos="960"/>
               <w:tab w:val="right" w:leader="dot" w:pos="9062"/>
@@ -2182,7 +2174,7 @@
           <w:hyperlink w:anchor="_Toc525486065" w:history="1">
             <w:r>
               <w:rPr>
-                <w:rStyle w:val="Hyperlnk"/>
+                <w:rStyle w:val="Hyperlink"/>
                 <w:noProof/>
               </w:rPr>
               <w:t>8.1.</w:t>
@@ -2199,7 +2191,7 @@
             </w:r>
             <w:r>
               <w:rPr>
-                <w:rStyle w:val="Hyperlnk"/>
+                <w:rStyle w:val="Hyperlink"/>
                 <w:noProof/>
               </w:rPr>
               <w:t>Milstolpar</w:t>
@@ -2256,7 +2248,7 @@
         </w:p>
         <w:p>
           <w:pPr>
-            <w:pStyle w:val="Innehll2"/>
+            <w:pStyle w:val="TOC2"/>
             <w:tabs>
               <w:tab w:val="left" w:pos="960"/>
               <w:tab w:val="right" w:leader="dot" w:pos="9062"/>
@@ -2272,7 +2264,7 @@
           <w:hyperlink w:anchor="_Toc525486066" w:history="1">
             <w:r>
               <w:rPr>
-                <w:rStyle w:val="Hyperlnk"/>
+                <w:rStyle w:val="Hyperlink"/>
                 <w:noProof/>
               </w:rPr>
               <w:t>8.2.</w:t>
@@ -2289,7 +2281,7 @@
             </w:r>
             <w:r>
               <w:rPr>
-                <w:rStyle w:val="Hyperlnk"/>
+                <w:rStyle w:val="Hyperlink"/>
                 <w:noProof/>
               </w:rPr>
               <w:t>Beslutspunkter</w:t>
@@ -2346,7 +2338,7 @@
         </w:p>
         <w:p>
           <w:pPr>
-            <w:pStyle w:val="Innehll1"/>
+            <w:pStyle w:val="TOC1"/>
             <w:rPr>
               <w:rFonts w:asciiTheme="minorHAnsi" w:eastAsiaTheme="minorEastAsia" w:hAnsiTheme="minorHAnsi" w:cstheme="minorBidi"/>
               <w:b w:val="0"/>
@@ -2358,7 +2350,7 @@
           <w:hyperlink w:anchor="_Toc525486067" w:history="1">
             <w:r>
               <w:rPr>
-                <w:rStyle w:val="Hyperlnk"/>
+                <w:rStyle w:val="Hyperlink"/>
               </w:rPr>
               <w:t>9.</w:t>
             </w:r>
@@ -2374,7 +2366,7 @@
             </w:r>
             <w:r>
               <w:rPr>
-                <w:rStyle w:val="Hyperlnk"/>
+                <w:rStyle w:val="Hyperlink"/>
               </w:rPr>
               <w:t>Aktiviteter</w:t>
             </w:r>
@@ -2423,7 +2415,7 @@
         </w:p>
         <w:p>
           <w:pPr>
-            <w:pStyle w:val="Innehll1"/>
+            <w:pStyle w:val="TOC1"/>
             <w:rPr>
               <w:rFonts w:asciiTheme="minorHAnsi" w:eastAsiaTheme="minorEastAsia" w:hAnsiTheme="minorHAnsi" w:cstheme="minorBidi"/>
               <w:b w:val="0"/>
@@ -2435,7 +2427,7 @@
           <w:hyperlink w:anchor="_Toc525486068" w:history="1">
             <w:r>
               <w:rPr>
-                <w:rStyle w:val="Hyperlnk"/>
+                <w:rStyle w:val="Hyperlink"/>
               </w:rPr>
               <w:t>10.</w:t>
             </w:r>
@@ -2451,7 +2443,7 @@
             </w:r>
             <w:r>
               <w:rPr>
-                <w:rStyle w:val="Hyperlnk"/>
+                <w:rStyle w:val="Hyperlink"/>
               </w:rPr>
               <w:t>Systemskiss</w:t>
             </w:r>
@@ -2500,7 +2492,7 @@
         </w:p>
         <w:p>
           <w:pPr>
-            <w:pStyle w:val="Innehll1"/>
+            <w:pStyle w:val="TOC1"/>
             <w:rPr>
               <w:rFonts w:asciiTheme="minorHAnsi" w:eastAsiaTheme="minorEastAsia" w:hAnsiTheme="minorHAnsi" w:cstheme="minorBidi"/>
               <w:b w:val="0"/>
@@ -2512,7 +2504,7 @@
           <w:hyperlink w:anchor="_Toc525486069" w:history="1">
             <w:r>
               <w:rPr>
-                <w:rStyle w:val="Hyperlnk"/>
+                <w:rStyle w:val="Hyperlink"/>
               </w:rPr>
               <w:t>11.Tidsplan</w:t>
             </w:r>
@@ -2561,7 +2553,7 @@
         </w:p>
         <w:p>
           <w:pPr>
-            <w:pStyle w:val="Innehll1"/>
+            <w:pStyle w:val="TOC1"/>
             <w:rPr>
               <w:rFonts w:asciiTheme="minorHAnsi" w:eastAsiaTheme="minorEastAsia" w:hAnsiTheme="minorHAnsi" w:cstheme="minorBidi"/>
               <w:b w:val="0"/>
@@ -2573,7 +2565,7 @@
           <w:hyperlink w:anchor="_Toc525486070" w:history="1">
             <w:r>
               <w:rPr>
-                <w:rStyle w:val="Hyperlnk"/>
+                <w:rStyle w:val="Hyperlink"/>
               </w:rPr>
               <w:t>12. Kvalitetsplan</w:t>
             </w:r>
@@ -2622,7 +2614,7 @@
         </w:p>
         <w:p>
           <w:pPr>
-            <w:pStyle w:val="Innehll1"/>
+            <w:pStyle w:val="TOC1"/>
             <w:rPr>
               <w:rFonts w:asciiTheme="minorHAnsi" w:eastAsiaTheme="minorEastAsia" w:hAnsiTheme="minorHAnsi" w:cstheme="minorBidi"/>
               <w:b w:val="0"/>
@@ -2634,7 +2626,7 @@
           <w:hyperlink w:anchor="_Toc525486071" w:history="1">
             <w:r>
               <w:rPr>
-                <w:rStyle w:val="Hyperlnk"/>
+                <w:rStyle w:val="Hyperlink"/>
               </w:rPr>
               <w:t>13. Projektavslut</w:t>
             </w:r>
@@ -2724,7 +2716,7 @@
     </w:p>
     <w:p>
       <w:pPr>
-        <w:pStyle w:val="Rubrik1"/>
+        <w:pStyle w:val="Heading1"/>
       </w:pPr>
       <w:bookmarkStart w:id="15" w:name="_Toc1982734"/>
       <w:bookmarkStart w:id="16" w:name="_Toc525486051"/>
@@ -2743,12 +2735,12 @@
     </w:p>
     <w:p>
       <w:pPr>
-        <w:pStyle w:val="Brdtext"/>
-      </w:pPr>
-    </w:p>
-    <w:p>
-      <w:pPr>
-        <w:pStyle w:val="Brdtext"/>
+        <w:pStyle w:val="BodyText"/>
+      </w:pPr>
+    </w:p>
+    <w:p>
+      <w:pPr>
+        <w:pStyle w:val="BodyText"/>
       </w:pPr>
       <w:proofErr w:type="spellStart"/>
       <w:r>
@@ -2761,7 +2753,7 @@
     </w:p>
     <w:p>
       <w:pPr>
-        <w:pStyle w:val="Rubrik1"/>
+        <w:pStyle w:val="Heading1"/>
       </w:pPr>
       <w:bookmarkStart w:id="17" w:name="_Toc1982735"/>
       <w:bookmarkStart w:id="18" w:name="_Toc525486052"/>
@@ -2773,7 +2765,7 @@
     </w:p>
     <w:p>
       <w:pPr>
-        <w:pStyle w:val="Rubrik2"/>
+        <w:pStyle w:val="Heading2"/>
       </w:pPr>
       <w:bookmarkStart w:id="19" w:name="_Toc1982737"/>
       <w:bookmarkStart w:id="20" w:name="_Toc525486053"/>
@@ -2785,12 +2777,12 @@
     </w:p>
     <w:p>
       <w:pPr>
-        <w:pStyle w:val="Brdtext"/>
-      </w:pPr>
-    </w:p>
-    <w:p>
-      <w:pPr>
-        <w:pStyle w:val="Brdtext"/>
+        <w:pStyle w:val="BodyText"/>
+      </w:pPr>
+    </w:p>
+    <w:p>
+      <w:pPr>
+        <w:pStyle w:val="BodyText"/>
         <w:ind w:left="360"/>
       </w:pPr>
       <w:r>
@@ -2799,12 +2791,12 @@
     </w:p>
     <w:p>
       <w:pPr>
-        <w:pStyle w:val="Brdtext"/>
-      </w:pPr>
-    </w:p>
-    <w:p>
-      <w:pPr>
-        <w:pStyle w:val="Rubrik2"/>
+        <w:pStyle w:val="BodyText"/>
+      </w:pPr>
+    </w:p>
+    <w:p>
+      <w:pPr>
+        <w:pStyle w:val="Heading2"/>
       </w:pPr>
       <w:bookmarkStart w:id="21" w:name="_Toc1982738"/>
       <w:bookmarkStart w:id="22" w:name="_Toc525486054"/>
@@ -2816,13 +2808,13 @@
     </w:p>
     <w:p>
       <w:pPr>
-        <w:pStyle w:val="Brdtext"/>
+        <w:pStyle w:val="BodyText"/>
         <w:ind w:left="360"/>
       </w:pPr>
     </w:p>
     <w:p>
       <w:pPr>
-        <w:pStyle w:val="Brdtext"/>
+        <w:pStyle w:val="BodyText"/>
         <w:ind w:left="360"/>
       </w:pPr>
       <w:r>
@@ -2848,12 +2840,12 @@
     </w:p>
     <w:p>
       <w:pPr>
-        <w:pStyle w:val="Brdtext"/>
-      </w:pPr>
-    </w:p>
-    <w:p>
-      <w:pPr>
-        <w:pStyle w:val="Rubrik2"/>
+        <w:pStyle w:val="BodyText"/>
+      </w:pPr>
+    </w:p>
+    <w:p>
+      <w:pPr>
+        <w:pStyle w:val="Heading2"/>
       </w:pPr>
       <w:bookmarkStart w:id="23" w:name="_Toc1982739"/>
       <w:bookmarkStart w:id="24" w:name="_Toc525486055"/>
@@ -2865,12 +2857,12 @@
     </w:p>
     <w:p>
       <w:pPr>
-        <w:pStyle w:val="Brdtext"/>
-      </w:pPr>
-    </w:p>
-    <w:p>
-      <w:pPr>
-        <w:pStyle w:val="Brdtext"/>
+        <w:pStyle w:val="BodyText"/>
+      </w:pPr>
+    </w:p>
+    <w:p>
+      <w:pPr>
+        <w:pStyle w:val="BodyText"/>
         <w:ind w:left="360"/>
       </w:pPr>
       <w:r>
@@ -2885,7 +2877,7 @@
     </w:p>
     <w:p>
       <w:pPr>
-        <w:pStyle w:val="Rubrik1"/>
+        <w:pStyle w:val="Heading1"/>
       </w:pPr>
       <w:bookmarkStart w:id="25" w:name="_Toc1982747"/>
       <w:bookmarkStart w:id="26" w:name="_Toc525486056"/>
@@ -2897,12 +2889,12 @@
     </w:p>
     <w:p>
       <w:pPr>
-        <w:pStyle w:val="Brdtext"/>
-      </w:pPr>
-    </w:p>
-    <w:p>
-      <w:pPr>
-        <w:pStyle w:val="Brdtext"/>
+        <w:pStyle w:val="BodyText"/>
+      </w:pPr>
+    </w:p>
+    <w:p>
+      <w:pPr>
+        <w:pStyle w:val="BodyText"/>
       </w:pPr>
       <w:r>
         <w:t xml:space="preserve">De dokument som produceras är kravspecifikation, projektplan, tidsplan och en slutrapport. Dokumenten kommer sedan distribueras till tekniska högskolan vid Linköpings universitet och </w:t>
@@ -2921,37 +2913,37 @@
     </w:p>
     <w:p>
       <w:pPr>
-        <w:pStyle w:val="Brdtext"/>
-      </w:pPr>
-    </w:p>
-    <w:p>
-      <w:pPr>
-        <w:pStyle w:val="Brdtext"/>
-      </w:pPr>
-    </w:p>
-    <w:p>
-      <w:pPr>
-        <w:pStyle w:val="Brdtext"/>
-      </w:pPr>
-    </w:p>
-    <w:p>
-      <w:pPr>
-        <w:pStyle w:val="Brdtext"/>
-      </w:pPr>
-    </w:p>
-    <w:p>
-      <w:pPr>
-        <w:pStyle w:val="Brdtext"/>
-      </w:pPr>
-    </w:p>
-    <w:p>
-      <w:pPr>
-        <w:pStyle w:val="Brdtext"/>
-      </w:pPr>
-    </w:p>
-    <w:p>
-      <w:pPr>
-        <w:pStyle w:val="Rubrik1"/>
+        <w:pStyle w:val="BodyText"/>
+      </w:pPr>
+    </w:p>
+    <w:p>
+      <w:pPr>
+        <w:pStyle w:val="BodyText"/>
+      </w:pPr>
+    </w:p>
+    <w:p>
+      <w:pPr>
+        <w:pStyle w:val="BodyText"/>
+      </w:pPr>
+    </w:p>
+    <w:p>
+      <w:pPr>
+        <w:pStyle w:val="BodyText"/>
+      </w:pPr>
+    </w:p>
+    <w:p>
+      <w:pPr>
+        <w:pStyle w:val="BodyText"/>
+      </w:pPr>
+    </w:p>
+    <w:p>
+      <w:pPr>
+        <w:pStyle w:val="BodyText"/>
+      </w:pPr>
+    </w:p>
+    <w:p>
+      <w:pPr>
+        <w:pStyle w:val="Heading1"/>
       </w:pPr>
       <w:bookmarkStart w:id="27" w:name="_Toc1982748"/>
       <w:bookmarkStart w:id="28" w:name="_Toc525486057"/>
@@ -2966,12 +2958,12 @@
     </w:p>
     <w:p>
       <w:pPr>
-        <w:pStyle w:val="Brdtext"/>
-      </w:pPr>
-    </w:p>
-    <w:p>
-      <w:pPr>
-        <w:pStyle w:val="Brdtext"/>
+        <w:pStyle w:val="BodyText"/>
+      </w:pPr>
+    </w:p>
+    <w:p>
+      <w:pPr>
+        <w:pStyle w:val="BodyText"/>
       </w:pPr>
       <w:r>
         <w:t xml:space="preserve">Produkten kommer i form av en prototyp som ska användas i utredningssyfte för att se ifall den kan realiseras till en produkt. Därför kommer utvecklingsarbetet ta hänsyn till internationella standarder och regelverk samt kostnad exempelvis. Detta kommer underlätta för att senare utreda ifall prototypen kan vidareutvecklas till en produkt som ska kunna säljas på marknaden. </w:t>
@@ -2979,7 +2971,7 @@
     </w:p>
     <w:p>
       <w:pPr>
-        <w:pStyle w:val="Rubrik1"/>
+        <w:pStyle w:val="Heading1"/>
       </w:pPr>
       <w:bookmarkStart w:id="29" w:name="_Toc1982752"/>
       <w:bookmarkStart w:id="30" w:name="_Toc525486058"/>
@@ -2991,26 +2983,126 @@
     </w:p>
     <w:p>
       <w:pPr>
-        <w:pStyle w:val="Brdtext"/>
-      </w:pPr>
-    </w:p>
-    <w:p>
-      <w:pPr>
-        <w:pStyle w:val="Brdtext"/>
-      </w:pPr>
-      <w:r>
-        <w:t xml:space="preserve">Som en del av arbetet skall en slutrapport skrivas. Denna ska enbart skrivas av </w:t>
-      </w:r>
+        <w:pStyle w:val="BodyText"/>
+      </w:pPr>
+    </w:p>
+    <w:p>
+      <w:pPr>
+        <w:pStyle w:val="BodyText"/>
+      </w:pPr>
+      <w:r>
+        <w:t>Som en del av arbet</w:t>
+      </w:r>
+      <w:r>
+        <w:t>et skall en slutrapport skrivas</w:t>
+      </w:r>
+      <w:bookmarkStart w:id="31" w:name="_GoBack"/>
+      <w:bookmarkEnd w:id="31"/>
+      <w:r>
+        <w:t>. Rapporten ska vara färdig innan 2019</w:t>
+      </w:r>
+      <w:r>
+        <w:t>-01-07</w:t>
+      </w:r>
+      <w:r>
+        <w:t>.</w:t>
+      </w:r>
+    </w:p>
+    <w:p>
+      <w:pPr>
+        <w:pStyle w:val="BodyText"/>
+      </w:pPr>
+    </w:p>
+    <w:p>
+      <w:pPr>
+        <w:pStyle w:val="Heading1"/>
+      </w:pPr>
+      <w:bookmarkStart w:id="32" w:name="_Toc1982753"/>
+      <w:bookmarkStart w:id="33" w:name="_Toc525486059"/>
+      <w:r>
+        <w:t>Mötesplan</w:t>
+      </w:r>
+      <w:bookmarkEnd w:id="32"/>
+      <w:bookmarkEnd w:id="33"/>
+    </w:p>
+    <w:p>
+      <w:pPr>
+        <w:pStyle w:val="BodyText"/>
+      </w:pPr>
+    </w:p>
+    <w:p>
+      <w:pPr>
+        <w:pStyle w:val="BodyText"/>
+      </w:pPr>
+      <w:r>
+        <w:t>Var</w:t>
+      </w:r>
+      <w:r>
+        <w:t>je</w:t>
+      </w:r>
+      <w:r>
+        <w:t xml:space="preserve"> vecka skall ett möte hållas med kursansvarig och vid behov handledare eller kund.</w:t>
+      </w:r>
+    </w:p>
+    <w:p>
+      <w:pPr>
+        <w:pStyle w:val="Heading1"/>
+        <w:tabs>
+          <w:tab w:val="right" w:pos="8505"/>
+        </w:tabs>
+      </w:pPr>
+      <w:bookmarkStart w:id="34" w:name="_Toc1982754"/>
+      <w:bookmarkStart w:id="35" w:name="_Toc525486060"/>
+      <w:r>
+        <w:t>Resursplan</w:t>
+      </w:r>
+      <w:bookmarkEnd w:id="34"/>
+      <w:bookmarkEnd w:id="35"/>
+    </w:p>
+    <w:p>
+      <w:pPr>
+        <w:pStyle w:val="Heading2"/>
+      </w:pPr>
+      <w:bookmarkStart w:id="36" w:name="_Toc1982755"/>
+      <w:bookmarkStart w:id="37" w:name="_Toc525486061"/>
+      <w:r>
+        <w:t>Personer</w:t>
+      </w:r>
+      <w:bookmarkEnd w:id="36"/>
+      <w:bookmarkEnd w:id="37"/>
+    </w:p>
+    <w:p>
+      <w:pPr>
+        <w:pStyle w:val="BodyText"/>
+        <w:ind w:firstLine="360"/>
+      </w:pPr>
+      <w:r>
+        <w:t xml:space="preserve">Kursansvarige </w:t>
+      </w:r>
+      <w:r>
+        <w:t>– Handledare.</w:t>
+      </w:r>
+    </w:p>
+    <w:p>
+      <w:pPr>
+        <w:pStyle w:val="BodyText"/>
+        <w:ind w:firstLine="360"/>
+      </w:pPr>
       <w:proofErr w:type="spellStart"/>
       <w:r>
-        <w:t>Fryk</w:t>
+        <w:t>Qin-Zhong</w:t>
       </w:r>
       <w:proofErr w:type="spellEnd"/>
       <w:r>
-        <w:t xml:space="preserve"> då Gustav ej bryr sig. Rapporten ska vara färdig innan 2019</w:t>
-      </w:r>
-      <w:r>
-        <w:t>-01-07</w:t>
+        <w:t xml:space="preserve"> </w:t>
+      </w:r>
+      <w:proofErr w:type="spellStart"/>
+      <w:r>
+        <w:t>Ye</w:t>
+      </w:r>
+      <w:proofErr w:type="spellEnd"/>
+      <w:r>
+        <w:t xml:space="preserve"> – Frågor angående DSP</w:t>
       </w:r>
       <w:r>
         <w:t>.</w:t>
@@ -3018,122 +3110,22 @@
     </w:p>
     <w:p>
       <w:pPr>
-        <w:pStyle w:val="Brdtext"/>
-      </w:pPr>
-    </w:p>
-    <w:p>
-      <w:pPr>
-        <w:pStyle w:val="Rubrik1"/>
-      </w:pPr>
-      <w:bookmarkStart w:id="31" w:name="_Toc1982753"/>
-      <w:bookmarkStart w:id="32" w:name="_Toc525486059"/>
-      <w:r>
-        <w:t>Mötesplan</w:t>
-      </w:r>
-      <w:bookmarkEnd w:id="31"/>
-      <w:bookmarkEnd w:id="32"/>
-    </w:p>
-    <w:p>
-      <w:pPr>
-        <w:pStyle w:val="Brdtext"/>
-      </w:pPr>
-    </w:p>
-    <w:p>
-      <w:pPr>
-        <w:pStyle w:val="Brdtext"/>
-      </w:pPr>
-      <w:r>
-        <w:t>Var</w:t>
-      </w:r>
-      <w:r>
-        <w:t>je</w:t>
-      </w:r>
-      <w:r>
-        <w:t xml:space="preserve"> vecka skall ett möte hållas med kursansvarig och vid behov handledare eller kund.</w:t>
-      </w:r>
-    </w:p>
-    <w:p>
-      <w:pPr>
-        <w:pStyle w:val="Rubrik1"/>
-        <w:tabs>
-          <w:tab w:val="right" w:pos="8505"/>
-        </w:tabs>
-      </w:pPr>
-      <w:bookmarkStart w:id="33" w:name="_Toc1982754"/>
-      <w:bookmarkStart w:id="34" w:name="_Toc525486060"/>
-      <w:r>
-        <w:t>Resursplan</w:t>
-      </w:r>
-      <w:bookmarkEnd w:id="33"/>
-      <w:bookmarkEnd w:id="34"/>
-    </w:p>
-    <w:p>
-      <w:pPr>
-        <w:pStyle w:val="Rubrik2"/>
-      </w:pPr>
-      <w:bookmarkStart w:id="35" w:name="_Toc1982755"/>
-      <w:bookmarkStart w:id="36" w:name="_Toc525486061"/>
-      <w:r>
-        <w:t>Personer</w:t>
-      </w:r>
-      <w:bookmarkEnd w:id="35"/>
-      <w:bookmarkEnd w:id="36"/>
-    </w:p>
-    <w:p>
-      <w:pPr>
-        <w:pStyle w:val="Brdtext"/>
-        <w:ind w:firstLine="360"/>
-      </w:pPr>
-      <w:r>
-        <w:t xml:space="preserve">Kursansvarige </w:t>
-      </w:r>
-      <w:r>
-        <w:t>– Handledare.</w:t>
-      </w:r>
-    </w:p>
-    <w:p>
-      <w:pPr>
-        <w:pStyle w:val="Brdtext"/>
-        <w:ind w:firstLine="360"/>
-      </w:pPr>
-      <w:proofErr w:type="spellStart"/>
-      <w:r>
-        <w:t>Qin-Zhong</w:t>
-      </w:r>
-      <w:proofErr w:type="spellEnd"/>
-      <w:r>
-        <w:t xml:space="preserve"> </w:t>
-      </w:r>
-      <w:proofErr w:type="spellStart"/>
-      <w:r>
-        <w:t>Ye</w:t>
-      </w:r>
-      <w:proofErr w:type="spellEnd"/>
-      <w:r>
-        <w:t xml:space="preserve"> – Frågor angående DSP</w:t>
-      </w:r>
-      <w:r>
-        <w:t>.</w:t>
-      </w:r>
-    </w:p>
-    <w:p>
-      <w:pPr>
-        <w:pStyle w:val="Rubrik2"/>
-      </w:pPr>
-      <w:bookmarkStart w:id="37" w:name="_Toc1982757"/>
-      <w:bookmarkStart w:id="38" w:name="_Toc525486062"/>
+        <w:pStyle w:val="Heading2"/>
+      </w:pPr>
+      <w:bookmarkStart w:id="38" w:name="_Toc1982757"/>
+      <w:bookmarkStart w:id="39" w:name="_Toc525486062"/>
       <w:r>
         <w:t>Lokaler</w:t>
       </w:r>
-      <w:bookmarkEnd w:id="37"/>
+      <w:bookmarkEnd w:id="38"/>
       <w:r>
         <w:t xml:space="preserve"> och materiel</w:t>
       </w:r>
-      <w:bookmarkEnd w:id="38"/>
-    </w:p>
-    <w:p>
-      <w:pPr>
-        <w:pStyle w:val="Brdtext"/>
+      <w:bookmarkEnd w:id="39"/>
+    </w:p>
+    <w:p>
+      <w:pPr>
+        <w:pStyle w:val="BodyText"/>
         <w:ind w:left="360"/>
       </w:pPr>
       <w:r>
@@ -3142,12 +3134,12 @@
     </w:p>
     <w:p>
       <w:pPr>
-        <w:pStyle w:val="Brdtext"/>
-      </w:pPr>
-    </w:p>
-    <w:p>
-      <w:pPr>
-        <w:pStyle w:val="Brdtext"/>
+        <w:pStyle w:val="BodyText"/>
+      </w:pPr>
+    </w:p>
+    <w:p>
+      <w:pPr>
+        <w:pStyle w:val="BodyText"/>
         <w:ind w:left="360"/>
         <w:rPr>
           <w:highlight w:val="yellow"/>
@@ -3159,37 +3151,37 @@
     </w:p>
     <w:p>
       <w:pPr>
-        <w:pStyle w:val="Rubrik1"/>
-      </w:pPr>
-      <w:bookmarkStart w:id="39" w:name="_Toc1982759"/>
-      <w:bookmarkStart w:id="40" w:name="_Toc525486064"/>
+        <w:pStyle w:val="Heading1"/>
+      </w:pPr>
+      <w:bookmarkStart w:id="40" w:name="_Toc1982759"/>
+      <w:bookmarkStart w:id="41" w:name="_Toc525486064"/>
       <w:r>
         <w:lastRenderedPageBreak/>
         <w:t>Milstolpar och beslutspunkter</w:t>
       </w:r>
-      <w:bookmarkEnd w:id="39"/>
       <w:bookmarkEnd w:id="40"/>
-    </w:p>
-    <w:p>
-      <w:pPr>
-        <w:pStyle w:val="Rubrik2"/>
-      </w:pPr>
-      <w:bookmarkStart w:id="41" w:name="_Toc1982760"/>
-      <w:bookmarkStart w:id="42" w:name="_Toc525486065"/>
+      <w:bookmarkEnd w:id="41"/>
+    </w:p>
+    <w:p>
+      <w:pPr>
+        <w:pStyle w:val="Heading2"/>
+      </w:pPr>
+      <w:bookmarkStart w:id="42" w:name="_Toc1982760"/>
+      <w:bookmarkStart w:id="43" w:name="_Toc525486065"/>
       <w:r>
         <w:t>Milstolpar</w:t>
       </w:r>
-      <w:bookmarkEnd w:id="41"/>
       <w:bookmarkEnd w:id="42"/>
-    </w:p>
-    <w:p>
-      <w:pPr>
-        <w:pStyle w:val="Brdtext"/>
-      </w:pPr>
-    </w:p>
-    <w:p>
-      <w:pPr>
-        <w:pStyle w:val="Brdtext"/>
+      <w:bookmarkEnd w:id="43"/>
+    </w:p>
+    <w:p>
+      <w:pPr>
+        <w:pStyle w:val="BodyText"/>
+      </w:pPr>
+    </w:p>
+    <w:p>
+      <w:pPr>
+        <w:pStyle w:val="BodyText"/>
         <w:numPr>
           <w:ilvl w:val="0"/>
           <w:numId w:val="33"/>
@@ -3201,7 +3193,7 @@
     </w:p>
     <w:p>
       <w:pPr>
-        <w:pStyle w:val="Brdtext"/>
+        <w:pStyle w:val="BodyText"/>
         <w:numPr>
           <w:ilvl w:val="0"/>
           <w:numId w:val="33"/>
@@ -3213,7 +3205,7 @@
     </w:p>
     <w:p>
       <w:pPr>
-        <w:pStyle w:val="Brdtext"/>
+        <w:pStyle w:val="BodyText"/>
         <w:numPr>
           <w:ilvl w:val="0"/>
           <w:numId w:val="33"/>
@@ -3225,7 +3217,7 @@
     </w:p>
     <w:p>
       <w:pPr>
-        <w:pStyle w:val="Brdtext"/>
+        <w:pStyle w:val="BodyText"/>
         <w:numPr>
           <w:ilvl w:val="0"/>
           <w:numId w:val="33"/>
@@ -3237,24 +3229,24 @@
     </w:p>
     <w:p>
       <w:pPr>
-        <w:pStyle w:val="Rubrik2"/>
-      </w:pPr>
-      <w:bookmarkStart w:id="43" w:name="_Toc1982761"/>
-      <w:bookmarkStart w:id="44" w:name="_Toc525486066"/>
+        <w:pStyle w:val="Heading2"/>
+      </w:pPr>
+      <w:bookmarkStart w:id="44" w:name="_Toc1982761"/>
+      <w:bookmarkStart w:id="45" w:name="_Toc525486066"/>
       <w:r>
         <w:t>Beslutspunkter</w:t>
       </w:r>
-      <w:bookmarkEnd w:id="43"/>
       <w:bookmarkEnd w:id="44"/>
-    </w:p>
-    <w:p>
-      <w:pPr>
-        <w:pStyle w:val="Brdtext"/>
-      </w:pPr>
-    </w:p>
-    <w:p>
-      <w:pPr>
-        <w:pStyle w:val="Brdtext"/>
+      <w:bookmarkEnd w:id="45"/>
+    </w:p>
+    <w:p>
+      <w:pPr>
+        <w:pStyle w:val="BodyText"/>
+      </w:pPr>
+    </w:p>
+    <w:p>
+      <w:pPr>
+        <w:pStyle w:val="BodyText"/>
         <w:numPr>
           <w:ilvl w:val="0"/>
           <w:numId w:val="34"/>
@@ -3266,7 +3258,7 @@
     </w:p>
     <w:p>
       <w:pPr>
-        <w:pStyle w:val="Brdtext"/>
+        <w:pStyle w:val="BodyText"/>
         <w:numPr>
           <w:ilvl w:val="0"/>
           <w:numId w:val="34"/>
@@ -3286,19 +3278,19 @@
     </w:p>
     <w:p>
       <w:pPr>
-        <w:pStyle w:val="Rubrik1"/>
-      </w:pPr>
-      <w:bookmarkStart w:id="45" w:name="_Toc1982762"/>
-      <w:bookmarkStart w:id="46" w:name="_Toc525486067"/>
+        <w:pStyle w:val="Heading1"/>
+      </w:pPr>
+      <w:bookmarkStart w:id="46" w:name="_Toc1982762"/>
+      <w:bookmarkStart w:id="47" w:name="_Toc525486067"/>
       <w:r>
         <w:t>Aktiviteter</w:t>
       </w:r>
-      <w:bookmarkEnd w:id="45"/>
       <w:bookmarkEnd w:id="46"/>
-    </w:p>
-    <w:p>
-      <w:pPr>
-        <w:pStyle w:val="Brdtext"/>
+      <w:bookmarkEnd w:id="47"/>
+    </w:p>
+    <w:p>
+      <w:pPr>
+        <w:pStyle w:val="BodyText"/>
       </w:pPr>
     </w:p>
     <w:tbl>
@@ -3408,7 +3400,7 @@
           </w:tcPr>
           <w:p>
             <w:pPr>
-              <w:pStyle w:val="Brdtext"/>
+              <w:pStyle w:val="BodyText"/>
             </w:pPr>
             <w:r>
               <w:t xml:space="preserve">Dokumentation </w:t>
@@ -3421,7 +3413,7 @@
           </w:tcPr>
           <w:p>
             <w:pPr>
-              <w:pStyle w:val="Brdtext"/>
+              <w:pStyle w:val="BodyText"/>
             </w:pPr>
             <w:r>
               <w:t>Skriva kravspecifikation</w:t>
@@ -3434,7 +3426,7 @@
           </w:tcPr>
           <w:p>
             <w:pPr>
-              <w:pStyle w:val="Brdtext"/>
+              <w:pStyle w:val="BodyText"/>
             </w:pPr>
             <w:r>
               <w:t>20</w:t>
@@ -3463,7 +3455,7 @@
           </w:tcPr>
           <w:p>
             <w:pPr>
-              <w:pStyle w:val="Brdtext"/>
+              <w:pStyle w:val="BodyText"/>
             </w:pPr>
             <w:r>
               <w:t>Dokumentation</w:t>
@@ -3476,7 +3468,7 @@
           </w:tcPr>
           <w:p>
             <w:pPr>
-              <w:pStyle w:val="Brdtext"/>
+              <w:pStyle w:val="BodyText"/>
             </w:pPr>
             <w:r>
               <w:t>Skriva projektplan</w:t>
@@ -3489,7 +3481,7 @@
           </w:tcPr>
           <w:p>
             <w:pPr>
-              <w:pStyle w:val="Brdtext"/>
+              <w:pStyle w:val="BodyText"/>
             </w:pPr>
             <w:r>
               <w:t>16</w:t>
@@ -3518,7 +3510,7 @@
           </w:tcPr>
           <w:p>
             <w:pPr>
-              <w:pStyle w:val="Brdtext"/>
+              <w:pStyle w:val="BodyText"/>
             </w:pPr>
             <w:r>
               <w:t>Dokumentation</w:t>
@@ -3531,7 +3523,7 @@
           </w:tcPr>
           <w:p>
             <w:pPr>
-              <w:pStyle w:val="Brdtext"/>
+              <w:pStyle w:val="BodyText"/>
             </w:pPr>
             <w:r>
               <w:t>Skriva tidsplan</w:t>
@@ -3544,7 +3536,7 @@
           </w:tcPr>
           <w:p>
             <w:pPr>
-              <w:pStyle w:val="Brdtext"/>
+              <w:pStyle w:val="BodyText"/>
             </w:pPr>
             <w:r>
               <w:t>8</w:t>
@@ -3573,7 +3565,7 @@
           </w:tcPr>
           <w:p>
             <w:pPr>
-              <w:pStyle w:val="Brdtext"/>
+              <w:pStyle w:val="BodyText"/>
             </w:pPr>
             <w:r>
               <w:t>Forskning</w:t>
@@ -3586,7 +3578,7 @@
           </w:tcPr>
           <w:p>
             <w:pPr>
-              <w:pStyle w:val="Brdtext"/>
+              <w:pStyle w:val="BodyText"/>
             </w:pPr>
             <w:r>
               <w:t>Vad krävs för röstkommunikation?</w:t>
@@ -3599,7 +3591,7 @@
           </w:tcPr>
           <w:p>
             <w:pPr>
-              <w:pStyle w:val="Brdtext"/>
+              <w:pStyle w:val="BodyText"/>
             </w:pPr>
             <w:r>
               <w:t>8</w:t>
@@ -3628,7 +3620,7 @@
           </w:tcPr>
           <w:p>
             <w:pPr>
-              <w:pStyle w:val="Brdtext"/>
+              <w:pStyle w:val="BodyText"/>
             </w:pPr>
             <w:r>
               <w:t>Ekonomisk planering</w:t>
@@ -3641,7 +3633,7 @@
           </w:tcPr>
           <w:p>
             <w:pPr>
-              <w:pStyle w:val="Brdtext"/>
+              <w:pStyle w:val="BodyText"/>
             </w:pPr>
             <w:r>
               <w:t>Kostnadsanalys</w:t>
@@ -3654,7 +3646,7 @@
           </w:tcPr>
           <w:p>
             <w:pPr>
-              <w:pStyle w:val="Brdtext"/>
+              <w:pStyle w:val="BodyText"/>
             </w:pPr>
             <w:r>
               <w:t>8</w:t>
@@ -3683,7 +3675,7 @@
           </w:tcPr>
           <w:p>
             <w:pPr>
-              <w:pStyle w:val="Brdtext"/>
+              <w:pStyle w:val="BodyText"/>
             </w:pPr>
             <w:r>
               <w:t>Schemaritning</w:t>
@@ -3696,7 +3688,7 @@
           </w:tcPr>
           <w:p>
             <w:pPr>
-              <w:pStyle w:val="Brdtext"/>
+              <w:pStyle w:val="BodyText"/>
             </w:pPr>
             <w:r>
               <w:t xml:space="preserve">Rita blockdiagram </w:t>
@@ -3709,7 +3701,7 @@
           </w:tcPr>
           <w:p>
             <w:pPr>
-              <w:pStyle w:val="Brdtext"/>
+              <w:pStyle w:val="BodyText"/>
             </w:pPr>
             <w:r>
               <w:t>12</w:t>
@@ -3738,7 +3730,7 @@
           </w:tcPr>
           <w:p>
             <w:pPr>
-              <w:pStyle w:val="Brdtext"/>
+              <w:pStyle w:val="BodyText"/>
             </w:pPr>
             <w:r>
               <w:t>CAD</w:t>
@@ -3751,7 +3743,7 @@
           </w:tcPr>
           <w:p>
             <w:pPr>
-              <w:pStyle w:val="Brdtext"/>
+              <w:pStyle w:val="BodyText"/>
             </w:pPr>
             <w:r>
               <w:t xml:space="preserve">Rita kretsschema i </w:t>
@@ -3772,7 +3764,7 @@
           </w:tcPr>
           <w:p>
             <w:pPr>
-              <w:pStyle w:val="Brdtext"/>
+              <w:pStyle w:val="BodyText"/>
             </w:pPr>
             <w:r>
               <w:t>24</w:t>
@@ -3801,7 +3793,7 @@
           </w:tcPr>
           <w:p>
             <w:pPr>
-              <w:pStyle w:val="Brdtext"/>
+              <w:pStyle w:val="BodyText"/>
             </w:pPr>
             <w:r>
               <w:t>CAD</w:t>
@@ -3814,7 +3806,7 @@
           </w:tcPr>
           <w:p>
             <w:pPr>
-              <w:pStyle w:val="Brdtext"/>
+              <w:pStyle w:val="BodyText"/>
             </w:pPr>
             <w:r>
               <w:t xml:space="preserve">Rita layout i </w:t>
@@ -3840,7 +3832,7 @@
           </w:tcPr>
           <w:p>
             <w:pPr>
-              <w:pStyle w:val="Brdtext"/>
+              <w:pStyle w:val="BodyText"/>
             </w:pPr>
             <w:r>
               <w:t>40</w:t>
@@ -3869,7 +3861,7 @@
           </w:tcPr>
           <w:p>
             <w:pPr>
-              <w:pStyle w:val="Brdtext"/>
+              <w:pStyle w:val="BodyText"/>
             </w:pPr>
             <w:r>
               <w:t>CAD</w:t>
@@ -3882,7 +3874,7 @@
           </w:tcPr>
           <w:p>
             <w:pPr>
-              <w:pStyle w:val="Brdtext"/>
+              <w:pStyle w:val="BodyText"/>
             </w:pPr>
             <w:r>
               <w:t>Granska kretsschema och layout</w:t>
@@ -3895,7 +3887,7 @@
           </w:tcPr>
           <w:p>
             <w:pPr>
-              <w:pStyle w:val="Brdtext"/>
+              <w:pStyle w:val="BodyText"/>
             </w:pPr>
             <w:r>
               <w:t>8</w:t>
@@ -3924,7 +3916,7 @@
           </w:tcPr>
           <w:p>
             <w:pPr>
-              <w:pStyle w:val="Brdtext"/>
+              <w:pStyle w:val="BodyText"/>
             </w:pPr>
             <w:r>
               <w:t>Beställning</w:t>
@@ -3937,7 +3929,7 @@
           </w:tcPr>
           <w:p>
             <w:pPr>
-              <w:pStyle w:val="Brdtext"/>
+              <w:pStyle w:val="BodyText"/>
             </w:pPr>
             <w:r>
               <w:t>B</w:t>
@@ -3953,7 +3945,7 @@
           </w:tcPr>
           <w:p>
             <w:pPr>
-              <w:pStyle w:val="Brdtext"/>
+              <w:pStyle w:val="BodyText"/>
             </w:pPr>
             <w:r>
               <w:t>2</w:t>
@@ -3982,7 +3974,7 @@
           </w:tcPr>
           <w:p>
             <w:pPr>
-              <w:pStyle w:val="Brdtext"/>
+              <w:pStyle w:val="BodyText"/>
             </w:pPr>
             <w:r>
               <w:t>Tillverkning</w:t>
@@ -3995,7 +3987,7 @@
           </w:tcPr>
           <w:p>
             <w:pPr>
-              <w:pStyle w:val="Brdtext"/>
+              <w:pStyle w:val="BodyText"/>
             </w:pPr>
             <w:r>
               <w:t>Montera komponenter på PCB</w:t>
@@ -4008,7 +4000,7 @@
           </w:tcPr>
           <w:p>
             <w:pPr>
-              <w:pStyle w:val="Brdtext"/>
+              <w:pStyle w:val="BodyText"/>
             </w:pPr>
             <w:r>
               <w:t>16</w:t>
@@ -4037,7 +4029,7 @@
           </w:tcPr>
           <w:p>
             <w:pPr>
-              <w:pStyle w:val="Brdtext"/>
+              <w:pStyle w:val="BodyText"/>
             </w:pPr>
             <w:r>
               <w:t>Programmering</w:t>
@@ -4050,7 +4042,7 @@
           </w:tcPr>
           <w:p>
             <w:pPr>
-              <w:pStyle w:val="Brdtext"/>
+              <w:pStyle w:val="BodyText"/>
             </w:pPr>
             <w:r>
               <w:t>Konfigurera programmeringsmiljö och verktyg</w:t>
@@ -4063,7 +4055,7 @@
           </w:tcPr>
           <w:p>
             <w:pPr>
-              <w:pStyle w:val="Brdtext"/>
+              <w:pStyle w:val="BodyText"/>
             </w:pPr>
             <w:r>
               <w:t>24</w:t>
@@ -4104,7 +4096,7 @@
           </w:tcPr>
           <w:p>
             <w:pPr>
-              <w:pStyle w:val="Brdtext"/>
+              <w:pStyle w:val="BodyText"/>
             </w:pPr>
             <w:r>
               <w:t>Programmering</w:t>
@@ -4123,7 +4115,7 @@
           </w:tcPr>
           <w:p>
             <w:pPr>
-              <w:pStyle w:val="Brdtext"/>
+              <w:pStyle w:val="BodyText"/>
             </w:pPr>
             <w:r>
               <w:t>MCU</w:t>
@@ -4142,7 +4134,7 @@
           </w:tcPr>
           <w:p>
             <w:pPr>
-              <w:pStyle w:val="Brdtext"/>
+              <w:pStyle w:val="BodyText"/>
             </w:pPr>
             <w:r>
               <w:t>40</w:t>
@@ -4183,7 +4175,7 @@
           </w:tcPr>
           <w:p>
             <w:pPr>
-              <w:pStyle w:val="Brdtext"/>
+              <w:pStyle w:val="BodyText"/>
             </w:pPr>
             <w:r>
               <w:t>Programmering</w:t>
@@ -4202,7 +4194,7 @@
           </w:tcPr>
           <w:p>
             <w:pPr>
-              <w:pStyle w:val="Brdtext"/>
+              <w:pStyle w:val="BodyText"/>
             </w:pPr>
             <w:r>
               <w:t>FPGA</w:t>
@@ -4221,7 +4213,7 @@
           </w:tcPr>
           <w:p>
             <w:pPr>
-              <w:pStyle w:val="Brdtext"/>
+              <w:pStyle w:val="BodyText"/>
             </w:pPr>
             <w:r>
               <w:t>112</w:t>
@@ -4262,7 +4254,7 @@
           </w:tcPr>
           <w:p>
             <w:pPr>
-              <w:pStyle w:val="Brdtext"/>
+              <w:pStyle w:val="BodyText"/>
             </w:pPr>
             <w:r>
               <w:t xml:space="preserve">Programmering </w:t>
@@ -4281,7 +4273,7 @@
           </w:tcPr>
           <w:p>
             <w:pPr>
-              <w:pStyle w:val="Brdtext"/>
+              <w:pStyle w:val="BodyText"/>
             </w:pPr>
             <w:proofErr w:type="spellStart"/>
             <w:r>
@@ -4291,8 +4283,6 @@
             <w:r>
               <w:t xml:space="preserve"> </w:t>
             </w:r>
-            <w:bookmarkStart w:id="47" w:name="_GoBack"/>
-            <w:bookmarkEnd w:id="47"/>
           </w:p>
         </w:tc>
         <w:tc>
@@ -4307,7 +4297,7 @@
           </w:tcPr>
           <w:p>
             <w:pPr>
-              <w:pStyle w:val="Brdtext"/>
+              <w:pStyle w:val="BodyText"/>
             </w:pPr>
             <w:proofErr w:type="spellStart"/>
             <w:r>
@@ -4350,7 +4340,7 @@
           </w:tcPr>
           <w:p>
             <w:pPr>
-              <w:pStyle w:val="Brdtext"/>
+              <w:pStyle w:val="BodyText"/>
             </w:pPr>
             <w:r>
               <w:t>Rapport</w:t>
@@ -4369,7 +4359,7 @@
           </w:tcPr>
           <w:p>
             <w:pPr>
-              <w:pStyle w:val="Brdtext"/>
+              <w:pStyle w:val="BodyText"/>
             </w:pPr>
             <w:r>
               <w:t>Ineffektivt arbete + riktigt arbete</w:t>
@@ -4388,7 +4378,7 @@
           </w:tcPr>
           <w:p>
             <w:pPr>
-              <w:pStyle w:val="Brdtext"/>
+              <w:pStyle w:val="BodyText"/>
             </w:pPr>
             <w:r>
               <w:t>64</w:t>
@@ -4406,82 +4396,83 @@
     </w:p>
     <w:p>
       <w:pPr>
-        <w:pStyle w:val="Brdtext"/>
-      </w:pPr>
-    </w:p>
-    <w:p>
-      <w:pPr>
-        <w:pStyle w:val="Brdtext"/>
-      </w:pPr>
-    </w:p>
-    <w:p>
-      <w:pPr>
-        <w:pStyle w:val="Brdtext"/>
-      </w:pPr>
-    </w:p>
-    <w:p>
-      <w:pPr>
-        <w:pStyle w:val="Brdtext"/>
-      </w:pPr>
-    </w:p>
-    <w:p>
-      <w:pPr>
-        <w:pStyle w:val="Brdtext"/>
-      </w:pPr>
-    </w:p>
-    <w:p>
-      <w:pPr>
-        <w:pStyle w:val="Brdtext"/>
-      </w:pPr>
-    </w:p>
-    <w:p>
-      <w:pPr>
-        <w:pStyle w:val="Brdtext"/>
-      </w:pPr>
-    </w:p>
-    <w:p>
-      <w:pPr>
-        <w:pStyle w:val="Brdtext"/>
-      </w:pPr>
-    </w:p>
-    <w:p>
-      <w:pPr>
-        <w:pStyle w:val="Brdtext"/>
-      </w:pPr>
-    </w:p>
-    <w:p>
-      <w:pPr>
-        <w:pStyle w:val="Brdtext"/>
-      </w:pPr>
-    </w:p>
-    <w:p>
-      <w:pPr>
-        <w:pStyle w:val="Brdtext"/>
-      </w:pPr>
-    </w:p>
-    <w:p>
-      <w:pPr>
-        <w:pStyle w:val="Brdtext"/>
-      </w:pPr>
-    </w:p>
-    <w:p>
-      <w:pPr>
-        <w:pStyle w:val="Rubrik1"/>
+        <w:pStyle w:val="BodyText"/>
+      </w:pPr>
+    </w:p>
+    <w:p>
+      <w:pPr>
+        <w:pStyle w:val="BodyText"/>
+      </w:pPr>
+    </w:p>
+    <w:p>
+      <w:pPr>
+        <w:pStyle w:val="BodyText"/>
+      </w:pPr>
+    </w:p>
+    <w:p>
+      <w:pPr>
+        <w:pStyle w:val="BodyText"/>
+      </w:pPr>
+    </w:p>
+    <w:p>
+      <w:pPr>
+        <w:pStyle w:val="BodyText"/>
+      </w:pPr>
+    </w:p>
+    <w:p>
+      <w:pPr>
+        <w:pStyle w:val="BodyText"/>
+      </w:pPr>
+    </w:p>
+    <w:p>
+      <w:pPr>
+        <w:pStyle w:val="BodyText"/>
+      </w:pPr>
+    </w:p>
+    <w:p>
+      <w:pPr>
+        <w:pStyle w:val="BodyText"/>
+      </w:pPr>
+    </w:p>
+    <w:p>
+      <w:pPr>
+        <w:pStyle w:val="BodyText"/>
+      </w:pPr>
+    </w:p>
+    <w:p>
+      <w:pPr>
+        <w:pStyle w:val="BodyText"/>
+      </w:pPr>
+    </w:p>
+    <w:p>
+      <w:pPr>
+        <w:pStyle w:val="BodyText"/>
+      </w:pPr>
+    </w:p>
+    <w:p>
+      <w:pPr>
+        <w:pStyle w:val="BodyText"/>
+      </w:pPr>
+    </w:p>
+    <w:p>
+      <w:pPr>
+        <w:pStyle w:val="Heading1"/>
       </w:pPr>
       <w:bookmarkStart w:id="48" w:name="_Toc525486068"/>
       <w:r>
+        <w:lastRenderedPageBreak/>
         <w:t>Systemskiss</w:t>
       </w:r>
       <w:bookmarkEnd w:id="48"/>
     </w:p>
     <w:p>
       <w:pPr>
-        <w:pStyle w:val="Brdtext"/>
-      </w:pPr>
-    </w:p>
-    <w:p>
-      <w:pPr>
-        <w:pStyle w:val="Brdtext"/>
+        <w:pStyle w:val="BodyText"/>
+      </w:pPr>
+    </w:p>
+    <w:p>
+      <w:pPr>
+        <w:pStyle w:val="BodyText"/>
         <w:keepNext/>
       </w:pPr>
       <w:r>
@@ -4540,36 +4531,26 @@
     </w:p>
     <w:p>
       <w:pPr>
-        <w:pStyle w:val="Beskrivning"/>
+        <w:pStyle w:val="Caption"/>
       </w:pPr>
       <w:r>
         <w:t xml:space="preserve">Figur </w:t>
       </w:r>
-      <w:r>
-        <w:fldChar w:fldCharType="begin"/>
-      </w:r>
-      <w:r>
-        <w:instrText xml:space="preserve"> SEQ Figur \* ARABIC </w:instrText>
-      </w:r>
-      <w:r>
-        <w:fldChar w:fldCharType="separate"/>
-      </w:r>
-      <w:r>
-        <w:rPr>
-          <w:noProof/>
-        </w:rPr>
-        <w:t>1</w:t>
-      </w:r>
-      <w:r>
-        <w:fldChar w:fldCharType="end"/>
-      </w:r>
+      <w:fldSimple w:instr=" SEQ Figur \* ARABIC ">
+        <w:r>
+          <w:rPr>
+            <w:noProof/>
+          </w:rPr>
+          <w:t>1</w:t>
+        </w:r>
+      </w:fldSimple>
       <w:r>
         <w:t>: Systemskiss</w:t>
       </w:r>
     </w:p>
     <w:p>
       <w:pPr>
-        <w:pStyle w:val="Brdtext"/>
+        <w:pStyle w:val="BodyText"/>
       </w:pPr>
       <w:r>
         <w:br w:type="page"/>
@@ -4577,12 +4558,12 @@
     </w:p>
     <w:p>
       <w:pPr>
-        <w:pStyle w:val="Brdtext"/>
-      </w:pPr>
-    </w:p>
-    <w:p>
-      <w:pPr>
-        <w:pStyle w:val="Rubrik1"/>
+        <w:pStyle w:val="BodyText"/>
+      </w:pPr>
+    </w:p>
+    <w:p>
+      <w:pPr>
+        <w:pStyle w:val="Heading1"/>
         <w:numPr>
           <w:ilvl w:val="0"/>
           <w:numId w:val="0"/>
@@ -4607,7 +4588,7 @@
     </w:p>
     <w:p>
       <w:pPr>
-        <w:pStyle w:val="Brdtext"/>
+        <w:pStyle w:val="BodyText"/>
       </w:pPr>
       <w:r>
         <w:t>Läsaren hänvisas till tillhörande dokument för tidsplan.</w:t>
@@ -4615,7 +4596,7 @@
     </w:p>
     <w:p>
       <w:pPr>
-        <w:pStyle w:val="Rubrik1"/>
+        <w:pStyle w:val="Heading1"/>
         <w:numPr>
           <w:ilvl w:val="0"/>
           <w:numId w:val="0"/>
@@ -4637,7 +4618,7 @@
     </w:p>
     <w:p>
       <w:pPr>
-        <w:pStyle w:val="Brdtext"/>
+        <w:pStyle w:val="BodyText"/>
       </w:pPr>
       <w:r>
         <w:t xml:space="preserve">Alla prototyper skall testas utifrån </w:t>
@@ -4653,7 +4634,7 @@
     </w:p>
     <w:p>
       <w:pPr>
-        <w:pStyle w:val="Rubrik1"/>
+        <w:pStyle w:val="Heading1"/>
         <w:numPr>
           <w:ilvl w:val="0"/>
           <w:numId w:val="0"/>
@@ -4672,18 +4653,10 @@
     </w:p>
     <w:p>
       <w:pPr>
-        <w:pStyle w:val="Brdtext"/>
-      </w:pPr>
-      <w:r>
-        <w:t xml:space="preserve">Projektet bör avslutas med ett komplett </w:t>
-      </w:r>
-      <w:proofErr w:type="gramStart"/>
-      <w:r>
-        <w:t>system test</w:t>
-      </w:r>
-      <w:proofErr w:type="gramEnd"/>
-      <w:r>
-        <w:t xml:space="preserve"> (överföring av röst, kontroll av batteri tid, räckvidd etc. enligt </w:t>
+        <w:pStyle w:val="BodyText"/>
+      </w:pPr>
+      <w:r>
+        <w:t xml:space="preserve">Projektet bör avslutas med ett komplett system test (överföring av röst, kontroll av batteri tid, räckvidd etc. enligt </w:t>
       </w:r>
       <w:proofErr w:type="spellStart"/>
       <w:r>
@@ -4696,12 +4669,12 @@
     </w:p>
     <w:p>
       <w:pPr>
-        <w:pStyle w:val="Brdtext"/>
-      </w:pPr>
-    </w:p>
-    <w:p>
-      <w:pPr>
-        <w:pStyle w:val="Brdtext"/>
+        <w:pStyle w:val="BodyText"/>
+      </w:pPr>
+    </w:p>
+    <w:p>
+      <w:pPr>
+        <w:pStyle w:val="BodyText"/>
       </w:pPr>
     </w:p>
     <w:sectPr>
@@ -4719,7 +4692,7 @@
 </file>
 
 <file path=word/endnotes.xml><?xml version="1.0" encoding="utf-8"?>
-<w:endnotes xmlns:wpc="http://schemas.microsoft.com/office/word/2010/wordprocessingCanvas" xmlns:cx="http://schemas.microsoft.com/office/drawing/2014/chartex" xmlns:cx1="http://schemas.microsoft.com/office/drawing/2015/9/8/chartex" xmlns:cx2="http://schemas.microsoft.com/office/drawing/2015/10/21/chartex" xmlns:cx3="http://schemas.microsoft.com/office/drawing/2016/5/9/chartex" xmlns:cx4="http://schemas.microsoft.com/office/drawing/2016/5/10/chartex" xmlns:cx5="http://schemas.microsoft.com/office/drawing/2016/5/11/chartex" xmlns:cx6="http://schemas.microsoft.com/office/drawing/2016/5/12/chartex" xmlns:cx7="http://schemas.microsoft.com/office/drawing/2016/5/13/chartex" xmlns:cx8="http://schemas.microsoft.com/office/drawing/2016/5/14/chartex" xmlns:mc="http://schemas.openxmlformats.org/markup-compatibility/2006" xmlns:aink="http://schemas.microsoft.com/office/drawing/2016/ink" xmlns:am3d="http://schemas.microsoft.com/office/drawing/2017/model3d" xmlns:o="urn:schemas-microsoft-com:office:office" xmlns:r="http://schemas.openxmlformats.org/officeDocument/2006/relationships" xmlns:m="http://schemas.openxmlformats.org/officeDocument/2006/math" xmlns:v="urn:schemas-microsoft-com:vml" xmlns:wp14="http://schemas.microsoft.com/office/word/2010/wordprocessingDrawing" xmlns:wp="http://schemas.openxmlformats.org/drawingml/2006/wordprocessingDrawing" xmlns:w10="urn:schemas-microsoft-com:office:word" xmlns:w="http://schemas.openxmlformats.org/wordprocessingml/2006/main" xmlns:w14="http://schemas.microsoft.com/office/word/2010/wordml" xmlns:w15="http://schemas.microsoft.com/office/word/2012/wordml" xmlns:w16cid="http://schemas.microsoft.com/office/word/2016/wordml/cid" xmlns:w16se="http://schemas.microsoft.com/office/word/2015/wordml/symex" xmlns:wpg="http://schemas.microsoft.com/office/word/2010/wordprocessingGroup" xmlns:wpi="http://schemas.microsoft.com/office/word/2010/wordprocessingInk" xmlns:wne="http://schemas.microsoft.com/office/word/2006/wordml" xmlns:wps="http://schemas.microsoft.com/office/word/2010/wordprocessingShape" mc:Ignorable="w14 w15 w16se w16cid wp14">
+<w:endnotes xmlns:wpc="http://schemas.microsoft.com/office/word/2010/wordprocessingCanvas" xmlns:cx="http://schemas.microsoft.com/office/drawing/2014/chartex" xmlns:cx1="http://schemas.microsoft.com/office/drawing/2015/9/8/chartex" xmlns:mc="http://schemas.openxmlformats.org/markup-compatibility/2006" xmlns:o="urn:schemas-microsoft-com:office:office" xmlns:r="http://schemas.openxmlformats.org/officeDocument/2006/relationships" xmlns:m="http://schemas.openxmlformats.org/officeDocument/2006/math" xmlns:v="urn:schemas-microsoft-com:vml" xmlns:wp14="http://schemas.microsoft.com/office/word/2010/wordprocessingDrawing" xmlns:wp="http://schemas.openxmlformats.org/drawingml/2006/wordprocessingDrawing" xmlns:w10="urn:schemas-microsoft-com:office:word" xmlns:w="http://schemas.openxmlformats.org/wordprocessingml/2006/main" xmlns:w14="http://schemas.microsoft.com/office/word/2010/wordml" xmlns:w15="http://schemas.microsoft.com/office/word/2012/wordml" xmlns:w16se="http://schemas.microsoft.com/office/word/2015/wordml/symex" xmlns:wpg="http://schemas.microsoft.com/office/word/2010/wordprocessingGroup" xmlns:wpi="http://schemas.microsoft.com/office/word/2010/wordprocessingInk" xmlns:wne="http://schemas.microsoft.com/office/word/2006/wordml" xmlns:wps="http://schemas.microsoft.com/office/word/2010/wordprocessingShape" mc:Ignorable="w14 w15 w16se wp14">
   <w:endnote w:type="separator" w:id="-1">
     <w:p>
       <w:r>
@@ -4738,37 +4711,37 @@
 </file>
 
 <file path=word/footer1.xml><?xml version="1.0" encoding="utf-8"?>
-<w:ftr xmlns:wpc="http://schemas.microsoft.com/office/word/2010/wordprocessingCanvas" xmlns:cx="http://schemas.microsoft.com/office/drawing/2014/chartex" xmlns:cx1="http://schemas.microsoft.com/office/drawing/2015/9/8/chartex" xmlns:cx2="http://schemas.microsoft.com/office/drawing/2015/10/21/chartex" xmlns:cx3="http://schemas.microsoft.com/office/drawing/2016/5/9/chartex" xmlns:cx4="http://schemas.microsoft.com/office/drawing/2016/5/10/chartex" xmlns:cx5="http://schemas.microsoft.com/office/drawing/2016/5/11/chartex" xmlns:cx6="http://schemas.microsoft.com/office/drawing/2016/5/12/chartex" xmlns:cx7="http://schemas.microsoft.com/office/drawing/2016/5/13/chartex" xmlns:cx8="http://schemas.microsoft.com/office/drawing/2016/5/14/chartex" xmlns:mc="http://schemas.openxmlformats.org/markup-compatibility/2006" xmlns:aink="http://schemas.microsoft.com/office/drawing/2016/ink" xmlns:am3d="http://schemas.microsoft.com/office/drawing/2017/model3d" xmlns:o="urn:schemas-microsoft-com:office:office" xmlns:r="http://schemas.openxmlformats.org/officeDocument/2006/relationships" xmlns:m="http://schemas.openxmlformats.org/officeDocument/2006/math" xmlns:v="urn:schemas-microsoft-com:vml" xmlns:wp14="http://schemas.microsoft.com/office/word/2010/wordprocessingDrawing" xmlns:wp="http://schemas.openxmlformats.org/drawingml/2006/wordprocessingDrawing" xmlns:w10="urn:schemas-microsoft-com:office:word" xmlns:w="http://schemas.openxmlformats.org/wordprocessingml/2006/main" xmlns:w14="http://schemas.microsoft.com/office/word/2010/wordml" xmlns:w15="http://schemas.microsoft.com/office/word/2012/wordml" xmlns:w16cid="http://schemas.microsoft.com/office/word/2016/wordml/cid" xmlns:w16se="http://schemas.microsoft.com/office/word/2015/wordml/symex" xmlns:wpg="http://schemas.microsoft.com/office/word/2010/wordprocessingGroup" xmlns:wpi="http://schemas.microsoft.com/office/word/2010/wordprocessingInk" xmlns:wne="http://schemas.microsoft.com/office/word/2006/wordml" xmlns:wps="http://schemas.microsoft.com/office/word/2010/wordprocessingShape" mc:Ignorable="w14 w15 w16se w16cid wp14">
+<w:ftr xmlns:wpc="http://schemas.microsoft.com/office/word/2010/wordprocessingCanvas" xmlns:cx="http://schemas.microsoft.com/office/drawing/2014/chartex" xmlns:cx1="http://schemas.microsoft.com/office/drawing/2015/9/8/chartex" xmlns:mc="http://schemas.openxmlformats.org/markup-compatibility/2006" xmlns:o="urn:schemas-microsoft-com:office:office" xmlns:r="http://schemas.openxmlformats.org/officeDocument/2006/relationships" xmlns:m="http://schemas.openxmlformats.org/officeDocument/2006/math" xmlns:v="urn:schemas-microsoft-com:vml" xmlns:wp14="http://schemas.microsoft.com/office/word/2010/wordprocessingDrawing" xmlns:wp="http://schemas.openxmlformats.org/drawingml/2006/wordprocessingDrawing" xmlns:w10="urn:schemas-microsoft-com:office:word" xmlns:w="http://schemas.openxmlformats.org/wordprocessingml/2006/main" xmlns:w14="http://schemas.microsoft.com/office/word/2010/wordml" xmlns:w15="http://schemas.microsoft.com/office/word/2012/wordml" xmlns:w16se="http://schemas.microsoft.com/office/word/2015/wordml/symex" xmlns:wpg="http://schemas.microsoft.com/office/word/2010/wordprocessingGroup" xmlns:wpi="http://schemas.microsoft.com/office/word/2010/wordprocessingInk" xmlns:wne="http://schemas.microsoft.com/office/word/2006/wordml" xmlns:wps="http://schemas.microsoft.com/office/word/2010/wordprocessingShape" mc:Ignorable="w14 w15 w16se wp14">
   <w:p>
     <w:pPr>
-      <w:pStyle w:val="Sidfot"/>
+      <w:pStyle w:val="Footer"/>
       <w:framePr w:wrap="around" w:vAnchor="text" w:hAnchor="margin" w:xAlign="right" w:y="1"/>
       <w:rPr>
-        <w:rStyle w:val="Sidnummer"/>
+        <w:rStyle w:val="PageNumber"/>
       </w:rPr>
     </w:pPr>
     <w:r>
       <w:rPr>
-        <w:rStyle w:val="Sidnummer"/>
+        <w:rStyle w:val="PageNumber"/>
       </w:rPr>
       <w:fldChar w:fldCharType="begin"/>
     </w:r>
     <w:r>
       <w:rPr>
-        <w:rStyle w:val="Sidnummer"/>
+        <w:rStyle w:val="PageNumber"/>
       </w:rPr>
       <w:instrText xml:space="preserve">PAGE  </w:instrText>
     </w:r>
     <w:r>
       <w:rPr>
-        <w:rStyle w:val="Sidnummer"/>
+        <w:rStyle w:val="PageNumber"/>
       </w:rPr>
       <w:fldChar w:fldCharType="end"/>
     </w:r>
   </w:p>
   <w:p>
     <w:pPr>
-      <w:pStyle w:val="Sidfot"/>
+      <w:pStyle w:val="Footer"/>
       <w:ind w:right="360"/>
     </w:pPr>
   </w:p>
@@ -4776,10 +4749,10 @@
 </file>
 
 <file path=word/footer2.xml><?xml version="1.0" encoding="utf-8"?>
-<w:ftr xmlns:wpc="http://schemas.microsoft.com/office/word/2010/wordprocessingCanvas" xmlns:cx="http://schemas.microsoft.com/office/drawing/2014/chartex" xmlns:cx1="http://schemas.microsoft.com/office/drawing/2015/9/8/chartex" xmlns:cx2="http://schemas.microsoft.com/office/drawing/2015/10/21/chartex" xmlns:cx3="http://schemas.microsoft.com/office/drawing/2016/5/9/chartex" xmlns:cx4="http://schemas.microsoft.com/office/drawing/2016/5/10/chartex" xmlns:cx5="http://schemas.microsoft.com/office/drawing/2016/5/11/chartex" xmlns:cx6="http://schemas.microsoft.com/office/drawing/2016/5/12/chartex" xmlns:cx7="http://schemas.microsoft.com/office/drawing/2016/5/13/chartex" xmlns:cx8="http://schemas.microsoft.com/office/drawing/2016/5/14/chartex" xmlns:mc="http://schemas.openxmlformats.org/markup-compatibility/2006" xmlns:aink="http://schemas.microsoft.com/office/drawing/2016/ink" xmlns:am3d="http://schemas.microsoft.com/office/drawing/2017/model3d" xmlns:o="urn:schemas-microsoft-com:office:office" xmlns:r="http://schemas.openxmlformats.org/officeDocument/2006/relationships" xmlns:m="http://schemas.openxmlformats.org/officeDocument/2006/math" xmlns:v="urn:schemas-microsoft-com:vml" xmlns:wp14="http://schemas.microsoft.com/office/word/2010/wordprocessingDrawing" xmlns:wp="http://schemas.openxmlformats.org/drawingml/2006/wordprocessingDrawing" xmlns:w10="urn:schemas-microsoft-com:office:word" xmlns:w="http://schemas.openxmlformats.org/wordprocessingml/2006/main" xmlns:w14="http://schemas.microsoft.com/office/word/2010/wordml" xmlns:w15="http://schemas.microsoft.com/office/word/2012/wordml" xmlns:w16cid="http://schemas.microsoft.com/office/word/2016/wordml/cid" xmlns:w16se="http://schemas.microsoft.com/office/word/2015/wordml/symex" xmlns:wpg="http://schemas.microsoft.com/office/word/2010/wordprocessingGroup" xmlns:wpi="http://schemas.microsoft.com/office/word/2010/wordprocessingInk" xmlns:wne="http://schemas.microsoft.com/office/word/2006/wordml" xmlns:wps="http://schemas.microsoft.com/office/word/2010/wordprocessingShape" mc:Ignorable="w14 w15 w16se w16cid wp14">
+<w:ftr xmlns:wpc="http://schemas.microsoft.com/office/word/2010/wordprocessingCanvas" xmlns:cx="http://schemas.microsoft.com/office/drawing/2014/chartex" xmlns:cx1="http://schemas.microsoft.com/office/drawing/2015/9/8/chartex" xmlns:mc="http://schemas.openxmlformats.org/markup-compatibility/2006" xmlns:o="urn:schemas-microsoft-com:office:office" xmlns:r="http://schemas.openxmlformats.org/officeDocument/2006/relationships" xmlns:m="http://schemas.openxmlformats.org/officeDocument/2006/math" xmlns:v="urn:schemas-microsoft-com:vml" xmlns:wp14="http://schemas.microsoft.com/office/word/2010/wordprocessingDrawing" xmlns:wp="http://schemas.openxmlformats.org/drawingml/2006/wordprocessingDrawing" xmlns:w10="urn:schemas-microsoft-com:office:word" xmlns:w="http://schemas.openxmlformats.org/wordprocessingml/2006/main" xmlns:w14="http://schemas.microsoft.com/office/word/2010/wordml" xmlns:w15="http://schemas.microsoft.com/office/word/2012/wordml" xmlns:w16se="http://schemas.microsoft.com/office/word/2015/wordml/symex" xmlns:wpg="http://schemas.microsoft.com/office/word/2010/wordprocessingGroup" xmlns:wpi="http://schemas.microsoft.com/office/word/2010/wordprocessingInk" xmlns:wne="http://schemas.microsoft.com/office/word/2006/wordml" xmlns:wps="http://schemas.microsoft.com/office/word/2010/wordprocessingShape" mc:Ignorable="w14 w15 w16se wp14">
   <w:p>
     <w:pPr>
-      <w:pStyle w:val="Sidfot"/>
+      <w:pStyle w:val="Footer"/>
       <w:tabs>
         <w:tab w:val="left" w:pos="8222"/>
       </w:tabs>
@@ -4816,7 +4789,7 @@
   </w:p>
   <w:p>
     <w:pPr>
-      <w:pStyle w:val="Sidfot"/>
+      <w:pStyle w:val="Footer"/>
       <w:tabs>
         <w:tab w:val="left" w:pos="8222"/>
       </w:tabs>
@@ -4841,7 +4814,7 @@
     </w:r>
     <w:r>
       <w:rPr>
-        <w:rStyle w:val="Sidnummer"/>
+        <w:rStyle w:val="PageNumber"/>
         <w:rFonts w:ascii="Times New Roman" w:hAnsi="Times New Roman"/>
         <w:sz w:val="24"/>
       </w:rPr>
@@ -4849,7 +4822,7 @@
     </w:r>
     <w:r>
       <w:rPr>
-        <w:rStyle w:val="Sidnummer"/>
+        <w:rStyle w:val="PageNumber"/>
         <w:rFonts w:ascii="Times New Roman" w:hAnsi="Times New Roman"/>
         <w:sz w:val="24"/>
       </w:rPr>
@@ -4857,7 +4830,7 @@
     </w:r>
     <w:r>
       <w:rPr>
-        <w:rStyle w:val="Sidnummer"/>
+        <w:rStyle w:val="PageNumber"/>
         <w:rFonts w:ascii="Times New Roman" w:hAnsi="Times New Roman"/>
         <w:sz w:val="24"/>
       </w:rPr>
@@ -4865,16 +4838,16 @@
     </w:r>
     <w:r>
       <w:rPr>
-        <w:rStyle w:val="Sidnummer"/>
+        <w:rStyle w:val="PageNumber"/>
         <w:rFonts w:ascii="Times New Roman" w:hAnsi="Times New Roman"/>
         <w:noProof/>
         <w:sz w:val="24"/>
       </w:rPr>
-      <w:t>8</w:t>
+      <w:t>6</w:t>
     </w:r>
     <w:r>
       <w:rPr>
-        <w:rStyle w:val="Sidnummer"/>
+        <w:rStyle w:val="PageNumber"/>
         <w:rFonts w:ascii="Times New Roman" w:hAnsi="Times New Roman"/>
         <w:sz w:val="24"/>
       </w:rPr>
@@ -4885,10 +4858,10 @@
 </file>
 
 <file path=word/footer3.xml><?xml version="1.0" encoding="utf-8"?>
-<w:ftr xmlns:wpc="http://schemas.microsoft.com/office/word/2010/wordprocessingCanvas" xmlns:cx="http://schemas.microsoft.com/office/drawing/2014/chartex" xmlns:cx1="http://schemas.microsoft.com/office/drawing/2015/9/8/chartex" xmlns:cx2="http://schemas.microsoft.com/office/drawing/2015/10/21/chartex" xmlns:cx3="http://schemas.microsoft.com/office/drawing/2016/5/9/chartex" xmlns:cx4="http://schemas.microsoft.com/office/drawing/2016/5/10/chartex" xmlns:cx5="http://schemas.microsoft.com/office/drawing/2016/5/11/chartex" xmlns:cx6="http://schemas.microsoft.com/office/drawing/2016/5/12/chartex" xmlns:cx7="http://schemas.microsoft.com/office/drawing/2016/5/13/chartex" xmlns:cx8="http://schemas.microsoft.com/office/drawing/2016/5/14/chartex" xmlns:mc="http://schemas.openxmlformats.org/markup-compatibility/2006" xmlns:aink="http://schemas.microsoft.com/office/drawing/2016/ink" xmlns:am3d="http://schemas.microsoft.com/office/drawing/2017/model3d" xmlns:o="urn:schemas-microsoft-com:office:office" xmlns:r="http://schemas.openxmlformats.org/officeDocument/2006/relationships" xmlns:m="http://schemas.openxmlformats.org/officeDocument/2006/math" xmlns:v="urn:schemas-microsoft-com:vml" xmlns:wp14="http://schemas.microsoft.com/office/word/2010/wordprocessingDrawing" xmlns:wp="http://schemas.openxmlformats.org/drawingml/2006/wordprocessingDrawing" xmlns:w10="urn:schemas-microsoft-com:office:word" xmlns:w="http://schemas.openxmlformats.org/wordprocessingml/2006/main" xmlns:w14="http://schemas.microsoft.com/office/word/2010/wordml" xmlns:w15="http://schemas.microsoft.com/office/word/2012/wordml" xmlns:w16cid="http://schemas.microsoft.com/office/word/2016/wordml/cid" xmlns:w16se="http://schemas.microsoft.com/office/word/2015/wordml/symex" xmlns:wpg="http://schemas.microsoft.com/office/word/2010/wordprocessingGroup" xmlns:wpi="http://schemas.microsoft.com/office/word/2010/wordprocessingInk" xmlns:wne="http://schemas.microsoft.com/office/word/2006/wordml" xmlns:wps="http://schemas.microsoft.com/office/word/2010/wordprocessingShape" mc:Ignorable="w14 w15 w16se w16cid wp14">
+<w:ftr xmlns:wpc="http://schemas.microsoft.com/office/word/2010/wordprocessingCanvas" xmlns:cx="http://schemas.microsoft.com/office/drawing/2014/chartex" xmlns:cx1="http://schemas.microsoft.com/office/drawing/2015/9/8/chartex" xmlns:mc="http://schemas.openxmlformats.org/markup-compatibility/2006" xmlns:o="urn:schemas-microsoft-com:office:office" xmlns:r="http://schemas.openxmlformats.org/officeDocument/2006/relationships" xmlns:m="http://schemas.openxmlformats.org/officeDocument/2006/math" xmlns:v="urn:schemas-microsoft-com:vml" xmlns:wp14="http://schemas.microsoft.com/office/word/2010/wordprocessingDrawing" xmlns:wp="http://schemas.openxmlformats.org/drawingml/2006/wordprocessingDrawing" xmlns:w10="urn:schemas-microsoft-com:office:word" xmlns:w="http://schemas.openxmlformats.org/wordprocessingml/2006/main" xmlns:w14="http://schemas.microsoft.com/office/word/2010/wordml" xmlns:w15="http://schemas.microsoft.com/office/word/2012/wordml" xmlns:w16se="http://schemas.microsoft.com/office/word/2015/wordml/symex" xmlns:wpg="http://schemas.microsoft.com/office/word/2010/wordprocessingGroup" xmlns:wpi="http://schemas.microsoft.com/office/word/2010/wordprocessingInk" xmlns:wne="http://schemas.microsoft.com/office/word/2006/wordml" xmlns:wps="http://schemas.microsoft.com/office/word/2010/wordprocessingShape" mc:Ignorable="w14 w15 w16se wp14">
   <w:p>
     <w:pPr>
-      <w:pStyle w:val="Sidfot"/>
+      <w:pStyle w:val="Footer"/>
       <w:tabs>
         <w:tab w:val="left" w:pos="8222"/>
       </w:tabs>
@@ -4928,7 +4901,7 @@
   </w:p>
   <w:p>
     <w:pPr>
-      <w:pStyle w:val="Sidfot"/>
+      <w:pStyle w:val="Footer"/>
       <w:tabs>
         <w:tab w:val="left" w:pos="8222"/>
       </w:tabs>
@@ -4949,7 +4922,7 @@
     </w:r>
     <w:r>
       <w:rPr>
-        <w:rStyle w:val="Sidnummer"/>
+        <w:rStyle w:val="PageNumber"/>
         <w:rFonts w:ascii="Times New Roman" w:hAnsi="Times New Roman"/>
         <w:sz w:val="24"/>
       </w:rPr>
@@ -4957,7 +4930,7 @@
     </w:r>
     <w:r>
       <w:rPr>
-        <w:rStyle w:val="Sidnummer"/>
+        <w:rStyle w:val="PageNumber"/>
         <w:rFonts w:ascii="Times New Roman" w:hAnsi="Times New Roman"/>
         <w:sz w:val="24"/>
       </w:rPr>
@@ -4965,7 +4938,7 @@
     </w:r>
     <w:r>
       <w:rPr>
-        <w:rStyle w:val="Sidnummer"/>
+        <w:rStyle w:val="PageNumber"/>
         <w:rFonts w:ascii="Times New Roman" w:hAnsi="Times New Roman"/>
         <w:sz w:val="24"/>
       </w:rPr>
@@ -4973,7 +4946,7 @@
     </w:r>
     <w:r>
       <w:rPr>
-        <w:rStyle w:val="Sidnummer"/>
+        <w:rStyle w:val="PageNumber"/>
         <w:rFonts w:ascii="Times New Roman" w:hAnsi="Times New Roman"/>
         <w:noProof/>
         <w:sz w:val="24"/>
@@ -4982,7 +4955,7 @@
     </w:r>
     <w:r>
       <w:rPr>
-        <w:rStyle w:val="Sidnummer"/>
+        <w:rStyle w:val="PageNumber"/>
         <w:rFonts w:ascii="Times New Roman" w:hAnsi="Times New Roman"/>
         <w:sz w:val="24"/>
       </w:rPr>
@@ -4993,7 +4966,7 @@
 </file>
 
 <file path=word/footnotes.xml><?xml version="1.0" encoding="utf-8"?>
-<w:footnotes xmlns:wpc="http://schemas.microsoft.com/office/word/2010/wordprocessingCanvas" xmlns:cx="http://schemas.microsoft.com/office/drawing/2014/chartex" xmlns:cx1="http://schemas.microsoft.com/office/drawing/2015/9/8/chartex" xmlns:cx2="http://schemas.microsoft.com/office/drawing/2015/10/21/chartex" xmlns:cx3="http://schemas.microsoft.com/office/drawing/2016/5/9/chartex" xmlns:cx4="http://schemas.microsoft.com/office/drawing/2016/5/10/chartex" xmlns:cx5="http://schemas.microsoft.com/office/drawing/2016/5/11/chartex" xmlns:cx6="http://schemas.microsoft.com/office/drawing/2016/5/12/chartex" xmlns:cx7="http://schemas.microsoft.com/office/drawing/2016/5/13/chartex" xmlns:cx8="http://schemas.microsoft.com/office/drawing/2016/5/14/chartex" xmlns:mc="http://schemas.openxmlformats.org/markup-compatibility/2006" xmlns:aink="http://schemas.microsoft.com/office/drawing/2016/ink" xmlns:am3d="http://schemas.microsoft.com/office/drawing/2017/model3d" xmlns:o="urn:schemas-microsoft-com:office:office" xmlns:r="http://schemas.openxmlformats.org/officeDocument/2006/relationships" xmlns:m="http://schemas.openxmlformats.org/officeDocument/2006/math" xmlns:v="urn:schemas-microsoft-com:vml" xmlns:wp14="http://schemas.microsoft.com/office/word/2010/wordprocessingDrawing" xmlns:wp="http://schemas.openxmlformats.org/drawingml/2006/wordprocessingDrawing" xmlns:w10="urn:schemas-microsoft-com:office:word" xmlns:w="http://schemas.openxmlformats.org/wordprocessingml/2006/main" xmlns:w14="http://schemas.microsoft.com/office/word/2010/wordml" xmlns:w15="http://schemas.microsoft.com/office/word/2012/wordml" xmlns:w16cid="http://schemas.microsoft.com/office/word/2016/wordml/cid" xmlns:w16se="http://schemas.microsoft.com/office/word/2015/wordml/symex" xmlns:wpg="http://schemas.microsoft.com/office/word/2010/wordprocessingGroup" xmlns:wpi="http://schemas.microsoft.com/office/word/2010/wordprocessingInk" xmlns:wne="http://schemas.microsoft.com/office/word/2006/wordml" xmlns:wps="http://schemas.microsoft.com/office/word/2010/wordprocessingShape" mc:Ignorable="w14 w15 w16se w16cid wp14">
+<w:footnotes xmlns:wpc="http://schemas.microsoft.com/office/word/2010/wordprocessingCanvas" xmlns:cx="http://schemas.microsoft.com/office/drawing/2014/chartex" xmlns:cx1="http://schemas.microsoft.com/office/drawing/2015/9/8/chartex" xmlns:mc="http://schemas.openxmlformats.org/markup-compatibility/2006" xmlns:o="urn:schemas-microsoft-com:office:office" xmlns:r="http://schemas.openxmlformats.org/officeDocument/2006/relationships" xmlns:m="http://schemas.openxmlformats.org/officeDocument/2006/math" xmlns:v="urn:schemas-microsoft-com:vml" xmlns:wp14="http://schemas.microsoft.com/office/word/2010/wordprocessingDrawing" xmlns:wp="http://schemas.openxmlformats.org/drawingml/2006/wordprocessingDrawing" xmlns:w10="urn:schemas-microsoft-com:office:word" xmlns:w="http://schemas.openxmlformats.org/wordprocessingml/2006/main" xmlns:w14="http://schemas.microsoft.com/office/word/2010/wordml" xmlns:w15="http://schemas.microsoft.com/office/word/2012/wordml" xmlns:w16se="http://schemas.microsoft.com/office/word/2015/wordml/symex" xmlns:wpg="http://schemas.microsoft.com/office/word/2010/wordprocessingGroup" xmlns:wpi="http://schemas.microsoft.com/office/word/2010/wordprocessingInk" xmlns:wne="http://schemas.microsoft.com/office/word/2006/wordml" xmlns:wps="http://schemas.microsoft.com/office/word/2010/wordprocessingShape" mc:Ignorable="w14 w15 w16se wp14">
   <w:footnote w:type="separator" w:id="-1">
     <w:p>
       <w:r>
@@ -5012,7 +4985,7 @@
 </file>
 
 <file path=word/header1.xml><?xml version="1.0" encoding="utf-8"?>
-<w:hdr xmlns:wpc="http://schemas.microsoft.com/office/word/2010/wordprocessingCanvas" xmlns:cx="http://schemas.microsoft.com/office/drawing/2014/chartex" xmlns:cx1="http://schemas.microsoft.com/office/drawing/2015/9/8/chartex" xmlns:cx2="http://schemas.microsoft.com/office/drawing/2015/10/21/chartex" xmlns:cx3="http://schemas.microsoft.com/office/drawing/2016/5/9/chartex" xmlns:cx4="http://schemas.microsoft.com/office/drawing/2016/5/10/chartex" xmlns:cx5="http://schemas.microsoft.com/office/drawing/2016/5/11/chartex" xmlns:cx6="http://schemas.microsoft.com/office/drawing/2016/5/12/chartex" xmlns:cx7="http://schemas.microsoft.com/office/drawing/2016/5/13/chartex" xmlns:cx8="http://schemas.microsoft.com/office/drawing/2016/5/14/chartex" xmlns:mc="http://schemas.openxmlformats.org/markup-compatibility/2006" xmlns:aink="http://schemas.microsoft.com/office/drawing/2016/ink" xmlns:am3d="http://schemas.microsoft.com/office/drawing/2017/model3d" xmlns:o="urn:schemas-microsoft-com:office:office" xmlns:r="http://schemas.openxmlformats.org/officeDocument/2006/relationships" xmlns:m="http://schemas.openxmlformats.org/officeDocument/2006/math" xmlns:v="urn:schemas-microsoft-com:vml" xmlns:wp14="http://schemas.microsoft.com/office/word/2010/wordprocessingDrawing" xmlns:wp="http://schemas.openxmlformats.org/drawingml/2006/wordprocessingDrawing" xmlns:w10="urn:schemas-microsoft-com:office:word" xmlns:w="http://schemas.openxmlformats.org/wordprocessingml/2006/main" xmlns:w14="http://schemas.microsoft.com/office/word/2010/wordml" xmlns:w15="http://schemas.microsoft.com/office/word/2012/wordml" xmlns:w16cid="http://schemas.microsoft.com/office/word/2016/wordml/cid" xmlns:w16se="http://schemas.microsoft.com/office/word/2015/wordml/symex" xmlns:wpg="http://schemas.microsoft.com/office/word/2010/wordprocessingGroup" xmlns:wpi="http://schemas.microsoft.com/office/word/2010/wordprocessingInk" xmlns:wne="http://schemas.microsoft.com/office/word/2006/wordml" xmlns:wps="http://schemas.microsoft.com/office/word/2010/wordprocessingShape" mc:Ignorable="w14 w15 w16se w16cid wp14">
+<w:hdr xmlns:wpc="http://schemas.microsoft.com/office/word/2010/wordprocessingCanvas" xmlns:cx="http://schemas.microsoft.com/office/drawing/2014/chartex" xmlns:cx1="http://schemas.microsoft.com/office/drawing/2015/9/8/chartex" xmlns:mc="http://schemas.openxmlformats.org/markup-compatibility/2006" xmlns:o="urn:schemas-microsoft-com:office:office" xmlns:r="http://schemas.openxmlformats.org/officeDocument/2006/relationships" xmlns:m="http://schemas.openxmlformats.org/officeDocument/2006/math" xmlns:v="urn:schemas-microsoft-com:vml" xmlns:wp14="http://schemas.microsoft.com/office/word/2010/wordprocessingDrawing" xmlns:wp="http://schemas.openxmlformats.org/drawingml/2006/wordprocessingDrawing" xmlns:w10="urn:schemas-microsoft-com:office:word" xmlns:w="http://schemas.openxmlformats.org/wordprocessingml/2006/main" xmlns:w14="http://schemas.microsoft.com/office/word/2010/wordml" xmlns:w15="http://schemas.microsoft.com/office/word/2012/wordml" xmlns:w16se="http://schemas.microsoft.com/office/word/2015/wordml/symex" xmlns:wpg="http://schemas.microsoft.com/office/word/2010/wordprocessingGroup" xmlns:wpi="http://schemas.microsoft.com/office/word/2010/wordprocessingInk" xmlns:wne="http://schemas.microsoft.com/office/word/2006/wordml" xmlns:wps="http://schemas.microsoft.com/office/word/2010/wordprocessingShape" mc:Ignorable="w14 w15 w16se wp14">
   <w:p>
     <w:pPr>
       <w:pStyle w:val="skolenhet"/>
@@ -5069,7 +5042,7 @@
                       <w:txbxContent>
                         <w:p>
                           <w:r>
-                            <w:object w:dxaOrig="570" w:dyaOrig="600">
+                            <w:object w:dxaOrig="566" w:dyaOrig="599">
                               <v:shapetype id="_x0000_t75" coordsize="21600,21600" o:spt="75" o:preferrelative="t" path="m@4@5l@4@11@9@11@9@5xe" filled="f" stroked="f">
                                 <v:stroke joinstyle="miter"/>
                                 <v:formulas>
@@ -5089,10 +5062,10 @@
                                 <v:path o:extrusionok="f" gradientshapeok="t" o:connecttype="rect"/>
                                 <o:lock v:ext="edit" aspectratio="t"/>
                               </v:shapetype>
-                              <v:shape id="_x0000_i1026" type="#_x0000_t75" style="width:28.3pt;height:29.95pt;flip:y" fillcolor="window">
+                              <v:shape id="_x0000_i1026" type="#_x0000_t75" style="width:28.5pt;height:30pt;flip:y" fillcolor="window">
                                 <v:imagedata r:id="rId1" o:title=""/>
                               </v:shape>
-                              <o:OLEObject Type="Embed" ProgID="MS_ClipArt_Gallery" ShapeID="_x0000_i1026" DrawAspect="Content" ObjectID="_1600197835" r:id="rId2"/>
+                              <o:OLEObject Type="Embed" ProgID="MS_ClipArt_Gallery" ShapeID="_x0000_i1026" DrawAspect="Content" ObjectID="_1601205650" r:id="rId2"/>
                             </w:object>
                           </w:r>
                         </w:p>
@@ -5113,7 +5086,7 @@
             </wp:anchor>
           </w:drawing>
         </mc:Choice>
-        <mc:Fallback>
+        <mc:Fallback xmlns:w16cid="http://schemas.microsoft.com/office/word/2016/wordml/cid" xmlns:am3d="http://schemas.microsoft.com/office/drawing/2017/model3d" xmlns:aink="http://schemas.microsoft.com/office/drawing/2016/ink" xmlns:cx8="http://schemas.microsoft.com/office/drawing/2016/5/14/chartex" xmlns:cx7="http://schemas.microsoft.com/office/drawing/2016/5/13/chartex" xmlns:cx6="http://schemas.microsoft.com/office/drawing/2016/5/12/chartex" xmlns:cx5="http://schemas.microsoft.com/office/drawing/2016/5/11/chartex" xmlns:cx4="http://schemas.microsoft.com/office/drawing/2016/5/10/chartex" xmlns:cx3="http://schemas.microsoft.com/office/drawing/2016/5/9/chartex" xmlns:cx2="http://schemas.microsoft.com/office/drawing/2015/10/21/chartex">
           <w:pict>
             <v:shapetype id="_x0000_t202" coordsize="21600,21600" o:spt="202" path="m,l,21600r21600,l21600,xe">
               <v:stroke joinstyle="miter"/>
@@ -5126,9 +5099,9 @@
                     <w:r>
                       <w:object w:dxaOrig="570" w:dyaOrig="600">
                         <v:shape id="_x0000_i1026" type="#_x0000_t75" style="width:28.3pt;height:29.95pt;flip:y" fillcolor="window">
-                          <v:imagedata r:id="rId1" o:title=""/>
+                          <v:imagedata r:id="rId3" o:title=""/>
                         </v:shape>
-                        <o:OLEObject Type="Embed" ProgID="MS_ClipArt_Gallery" ShapeID="_x0000_i1026" DrawAspect="Content" ObjectID="_1600197835" r:id="rId3"/>
+                        <o:OLEObject Type="Embed" ProgID="MS_ClipArt_Gallery" ShapeID="_x0000_i1026" DrawAspect="Content" ObjectID="_1600197835" r:id="rId4"/>
                       </w:object>
                     </w:r>
                   </w:p>
@@ -5168,7 +5141,7 @@
 </file>
 
 <file path=word/header2.xml><?xml version="1.0" encoding="utf-8"?>
-<w:hdr xmlns:wpc="http://schemas.microsoft.com/office/word/2010/wordprocessingCanvas" xmlns:cx="http://schemas.microsoft.com/office/drawing/2014/chartex" xmlns:cx1="http://schemas.microsoft.com/office/drawing/2015/9/8/chartex" xmlns:cx2="http://schemas.microsoft.com/office/drawing/2015/10/21/chartex" xmlns:cx3="http://schemas.microsoft.com/office/drawing/2016/5/9/chartex" xmlns:cx4="http://schemas.microsoft.com/office/drawing/2016/5/10/chartex" xmlns:cx5="http://schemas.microsoft.com/office/drawing/2016/5/11/chartex" xmlns:cx6="http://schemas.microsoft.com/office/drawing/2016/5/12/chartex" xmlns:cx7="http://schemas.microsoft.com/office/drawing/2016/5/13/chartex" xmlns:cx8="http://schemas.microsoft.com/office/drawing/2016/5/14/chartex" xmlns:mc="http://schemas.openxmlformats.org/markup-compatibility/2006" xmlns:aink="http://schemas.microsoft.com/office/drawing/2016/ink" xmlns:am3d="http://schemas.microsoft.com/office/drawing/2017/model3d" xmlns:o="urn:schemas-microsoft-com:office:office" xmlns:r="http://schemas.openxmlformats.org/officeDocument/2006/relationships" xmlns:m="http://schemas.openxmlformats.org/officeDocument/2006/math" xmlns:v="urn:schemas-microsoft-com:vml" xmlns:wp14="http://schemas.microsoft.com/office/word/2010/wordprocessingDrawing" xmlns:wp="http://schemas.openxmlformats.org/drawingml/2006/wordprocessingDrawing" xmlns:w10="urn:schemas-microsoft-com:office:word" xmlns:w="http://schemas.openxmlformats.org/wordprocessingml/2006/main" xmlns:w14="http://schemas.microsoft.com/office/word/2010/wordml" xmlns:w15="http://schemas.microsoft.com/office/word/2012/wordml" xmlns:w16cid="http://schemas.microsoft.com/office/word/2016/wordml/cid" xmlns:w16se="http://schemas.microsoft.com/office/word/2015/wordml/symex" xmlns:wpg="http://schemas.microsoft.com/office/word/2010/wordprocessingGroup" xmlns:wpi="http://schemas.microsoft.com/office/word/2010/wordprocessingInk" xmlns:wne="http://schemas.microsoft.com/office/word/2006/wordml" xmlns:wps="http://schemas.microsoft.com/office/word/2010/wordprocessingShape" mc:Ignorable="w14 w15 w16se w16cid wp14">
+<w:hdr xmlns:wpc="http://schemas.microsoft.com/office/word/2010/wordprocessingCanvas" xmlns:cx="http://schemas.microsoft.com/office/drawing/2014/chartex" xmlns:cx1="http://schemas.microsoft.com/office/drawing/2015/9/8/chartex" xmlns:mc="http://schemas.openxmlformats.org/markup-compatibility/2006" xmlns:o="urn:schemas-microsoft-com:office:office" xmlns:r="http://schemas.openxmlformats.org/officeDocument/2006/relationships" xmlns:m="http://schemas.openxmlformats.org/officeDocument/2006/math" xmlns:v="urn:schemas-microsoft-com:vml" xmlns:wp14="http://schemas.microsoft.com/office/word/2010/wordprocessingDrawing" xmlns:wp="http://schemas.openxmlformats.org/drawingml/2006/wordprocessingDrawing" xmlns:w10="urn:schemas-microsoft-com:office:word" xmlns:w="http://schemas.openxmlformats.org/wordprocessingml/2006/main" xmlns:w14="http://schemas.microsoft.com/office/word/2010/wordml" xmlns:w15="http://schemas.microsoft.com/office/word/2012/wordml" xmlns:w16se="http://schemas.microsoft.com/office/word/2015/wordml/symex" xmlns:wpg="http://schemas.microsoft.com/office/word/2010/wordprocessingGroup" xmlns:wpi="http://schemas.microsoft.com/office/word/2010/wordprocessingInk" xmlns:wne="http://schemas.microsoft.com/office/word/2006/wordml" xmlns:wps="http://schemas.microsoft.com/office/word/2010/wordprocessingShape" mc:Ignorable="w14 w15 w16se wp14">
   <w:p>
     <w:pPr>
       <w:pStyle w:val="skolenhet"/>
@@ -5225,7 +5198,7 @@
                       <w:txbxContent>
                         <w:p>
                           <w:r>
-                            <w:object w:dxaOrig="570" w:dyaOrig="600">
+                            <w:object w:dxaOrig="566" w:dyaOrig="599">
                               <v:shapetype id="_x0000_t75" coordsize="21600,21600" o:spt="75" o:preferrelative="t" path="m@4@5l@4@11@9@11@9@5xe" filled="f" stroked="f">
                                 <v:stroke joinstyle="miter"/>
                                 <v:formulas>
@@ -5245,10 +5218,10 @@
                                 <v:path o:extrusionok="f" gradientshapeok="t" o:connecttype="rect"/>
                                 <o:lock v:ext="edit" aspectratio="t"/>
                               </v:shapetype>
-                              <v:shape id="_x0000_i1028" type="#_x0000_t75" style="width:28.3pt;height:29.95pt;flip:y" fillcolor="window">
+                              <v:shape id="_x0000_i1028" type="#_x0000_t75" style="width:28.5pt;height:30pt;flip:y" fillcolor="window">
                                 <v:imagedata r:id="rId1" o:title=""/>
                               </v:shape>
-                              <o:OLEObject Type="Embed" ProgID="MS_ClipArt_Gallery" ShapeID="_x0000_i1028" DrawAspect="Content" ObjectID="_1600197836" r:id="rId2"/>
+                              <o:OLEObject Type="Embed" ProgID="MS_ClipArt_Gallery" ShapeID="_x0000_i1028" DrawAspect="Content" ObjectID="_1601205651" r:id="rId2"/>
                             </w:object>
                           </w:r>
                         </w:p>
@@ -5269,7 +5242,7 @@
             </wp:anchor>
           </w:drawing>
         </mc:Choice>
-        <mc:Fallback>
+        <mc:Fallback xmlns:w16cid="http://schemas.microsoft.com/office/word/2016/wordml/cid" xmlns:am3d="http://schemas.microsoft.com/office/drawing/2017/model3d" xmlns:aink="http://schemas.microsoft.com/office/drawing/2016/ink" xmlns:cx8="http://schemas.microsoft.com/office/drawing/2016/5/14/chartex" xmlns:cx7="http://schemas.microsoft.com/office/drawing/2016/5/13/chartex" xmlns:cx6="http://schemas.microsoft.com/office/drawing/2016/5/12/chartex" xmlns:cx5="http://schemas.microsoft.com/office/drawing/2016/5/11/chartex" xmlns:cx4="http://schemas.microsoft.com/office/drawing/2016/5/10/chartex" xmlns:cx3="http://schemas.microsoft.com/office/drawing/2016/5/9/chartex" xmlns:cx2="http://schemas.microsoft.com/office/drawing/2015/10/21/chartex">
           <w:pict>
             <v:shapetype id="_x0000_t202" coordsize="21600,21600" o:spt="202" path="m,l,21600r21600,l21600,xe">
               <v:stroke joinstyle="miter"/>
@@ -5282,9 +5255,9 @@
                     <w:r>
                       <w:object w:dxaOrig="570" w:dyaOrig="600">
                         <v:shape id="_x0000_i1028" type="#_x0000_t75" style="width:28.3pt;height:29.95pt;flip:y" fillcolor="window">
-                          <v:imagedata r:id="rId1" o:title=""/>
+                          <v:imagedata r:id="rId3" o:title=""/>
                         </v:shape>
-                        <o:OLEObject Type="Embed" ProgID="MS_ClipArt_Gallery" ShapeID="_x0000_i1028" DrawAspect="Content" ObjectID="_1600197836" r:id="rId3"/>
+                        <o:OLEObject Type="Embed" ProgID="MS_ClipArt_Gallery" ShapeID="_x0000_i1028" DrawAspect="Content" ObjectID="_1600197836" r:id="rId4"/>
                       </w:object>
                     </w:r>
                   </w:p>
@@ -5348,14 +5321,14 @@
   </w:p>
   <w:p>
     <w:pPr>
-      <w:pStyle w:val="Sidhuvud"/>
+      <w:pStyle w:val="Header"/>
     </w:pPr>
   </w:p>
 </w:hdr>
 </file>
 
 <file path=word/header3.xml><?xml version="1.0" encoding="utf-8"?>
-<w:hdr xmlns:wpc="http://schemas.microsoft.com/office/word/2010/wordprocessingCanvas" xmlns:cx="http://schemas.microsoft.com/office/drawing/2014/chartex" xmlns:cx1="http://schemas.microsoft.com/office/drawing/2015/9/8/chartex" xmlns:cx2="http://schemas.microsoft.com/office/drawing/2015/10/21/chartex" xmlns:cx3="http://schemas.microsoft.com/office/drawing/2016/5/9/chartex" xmlns:cx4="http://schemas.microsoft.com/office/drawing/2016/5/10/chartex" xmlns:cx5="http://schemas.microsoft.com/office/drawing/2016/5/11/chartex" xmlns:cx6="http://schemas.microsoft.com/office/drawing/2016/5/12/chartex" xmlns:cx7="http://schemas.microsoft.com/office/drawing/2016/5/13/chartex" xmlns:cx8="http://schemas.microsoft.com/office/drawing/2016/5/14/chartex" xmlns:mc="http://schemas.openxmlformats.org/markup-compatibility/2006" xmlns:aink="http://schemas.microsoft.com/office/drawing/2016/ink" xmlns:am3d="http://schemas.microsoft.com/office/drawing/2017/model3d" xmlns:o="urn:schemas-microsoft-com:office:office" xmlns:r="http://schemas.openxmlformats.org/officeDocument/2006/relationships" xmlns:m="http://schemas.openxmlformats.org/officeDocument/2006/math" xmlns:v="urn:schemas-microsoft-com:vml" xmlns:wp14="http://schemas.microsoft.com/office/word/2010/wordprocessingDrawing" xmlns:wp="http://schemas.openxmlformats.org/drawingml/2006/wordprocessingDrawing" xmlns:w10="urn:schemas-microsoft-com:office:word" xmlns:w="http://schemas.openxmlformats.org/wordprocessingml/2006/main" xmlns:w14="http://schemas.microsoft.com/office/word/2010/wordml" xmlns:w15="http://schemas.microsoft.com/office/word/2012/wordml" xmlns:w16cid="http://schemas.microsoft.com/office/word/2016/wordml/cid" xmlns:w16se="http://schemas.microsoft.com/office/word/2015/wordml/symex" xmlns:wpg="http://schemas.microsoft.com/office/word/2010/wordprocessingGroup" xmlns:wpi="http://schemas.microsoft.com/office/word/2010/wordprocessingInk" xmlns:wne="http://schemas.microsoft.com/office/word/2006/wordml" xmlns:wps="http://schemas.microsoft.com/office/word/2010/wordprocessingShape" mc:Ignorable="w14 w15 w16se w16cid wp14">
+<w:hdr xmlns:wpc="http://schemas.microsoft.com/office/word/2010/wordprocessingCanvas" xmlns:cx="http://schemas.microsoft.com/office/drawing/2014/chartex" xmlns:cx1="http://schemas.microsoft.com/office/drawing/2015/9/8/chartex" xmlns:mc="http://schemas.openxmlformats.org/markup-compatibility/2006" xmlns:o="urn:schemas-microsoft-com:office:office" xmlns:r="http://schemas.openxmlformats.org/officeDocument/2006/relationships" xmlns:m="http://schemas.openxmlformats.org/officeDocument/2006/math" xmlns:v="urn:schemas-microsoft-com:vml" xmlns:wp14="http://schemas.microsoft.com/office/word/2010/wordprocessingDrawing" xmlns:wp="http://schemas.openxmlformats.org/drawingml/2006/wordprocessingDrawing" xmlns:w10="urn:schemas-microsoft-com:office:word" xmlns:w="http://schemas.openxmlformats.org/wordprocessingml/2006/main" xmlns:w14="http://schemas.microsoft.com/office/word/2010/wordml" xmlns:w15="http://schemas.microsoft.com/office/word/2012/wordml" xmlns:w16se="http://schemas.microsoft.com/office/word/2015/wordml/symex" xmlns:wpg="http://schemas.microsoft.com/office/word/2010/wordprocessingGroup" xmlns:wpi="http://schemas.microsoft.com/office/word/2010/wordprocessingInk" xmlns:wne="http://schemas.microsoft.com/office/word/2006/wordml" xmlns:wps="http://schemas.microsoft.com/office/word/2010/wordprocessingShape" mc:Ignorable="w14 w15 w16se wp14">
   <w:p>
     <w:pPr>
       <w:pStyle w:val="skolenhet"/>
@@ -5412,7 +5385,7 @@
                       <w:txbxContent>
                         <w:p>
                           <w:r>
-                            <w:object w:dxaOrig="570" w:dyaOrig="600">
+                            <w:object w:dxaOrig="566" w:dyaOrig="599">
                               <v:shapetype id="_x0000_t75" coordsize="21600,21600" o:spt="75" o:preferrelative="t" path="m@4@5l@4@11@9@11@9@5xe" filled="f" stroked="f">
                                 <v:stroke joinstyle="miter"/>
                                 <v:formulas>
@@ -5432,10 +5405,10 @@
                                 <v:path o:extrusionok="f" gradientshapeok="t" o:connecttype="rect"/>
                                 <o:lock v:ext="edit" aspectratio="t"/>
                               </v:shapetype>
-                              <v:shape id="_x0000_i1030" type="#_x0000_t75" style="width:28.3pt;height:29.95pt;flip:y" fillcolor="window">
+                              <v:shape id="_x0000_i1030" type="#_x0000_t75" style="width:28.5pt;height:30pt;flip:y" fillcolor="window">
                                 <v:imagedata r:id="rId1" o:title=""/>
                               </v:shape>
-                              <o:OLEObject Type="Embed" ProgID="MS_ClipArt_Gallery" ShapeID="_x0000_i1030" DrawAspect="Content" ObjectID="_1600197837" r:id="rId2"/>
+                              <o:OLEObject Type="Embed" ProgID="MS_ClipArt_Gallery" ShapeID="_x0000_i1030" DrawAspect="Content" ObjectID="_1601205652" r:id="rId2"/>
                             </w:object>
                           </w:r>
                         </w:p>
@@ -5456,7 +5429,7 @@
             </wp:anchor>
           </w:drawing>
         </mc:Choice>
-        <mc:Fallback>
+        <mc:Fallback xmlns:w16cid="http://schemas.microsoft.com/office/word/2016/wordml/cid" xmlns:am3d="http://schemas.microsoft.com/office/drawing/2017/model3d" xmlns:aink="http://schemas.microsoft.com/office/drawing/2016/ink" xmlns:cx8="http://schemas.microsoft.com/office/drawing/2016/5/14/chartex" xmlns:cx7="http://schemas.microsoft.com/office/drawing/2016/5/13/chartex" xmlns:cx6="http://schemas.microsoft.com/office/drawing/2016/5/12/chartex" xmlns:cx5="http://schemas.microsoft.com/office/drawing/2016/5/11/chartex" xmlns:cx4="http://schemas.microsoft.com/office/drawing/2016/5/10/chartex" xmlns:cx3="http://schemas.microsoft.com/office/drawing/2016/5/9/chartex" xmlns:cx2="http://schemas.microsoft.com/office/drawing/2015/10/21/chartex">
           <w:pict>
             <v:shapetype id="_x0000_t202" coordsize="21600,21600" o:spt="202" path="m,l,21600r21600,l21600,xe">
               <v:stroke joinstyle="miter"/>
@@ -5469,9 +5442,9 @@
                     <w:r>
                       <w:object w:dxaOrig="570" w:dyaOrig="600">
                         <v:shape id="_x0000_i1030" type="#_x0000_t75" style="width:28.3pt;height:29.95pt;flip:y" fillcolor="window">
-                          <v:imagedata r:id="rId1" o:title=""/>
+                          <v:imagedata r:id="rId3" o:title=""/>
                         </v:shape>
-                        <o:OLEObject Type="Embed" ProgID="MS_ClipArt_Gallery" ShapeID="_x0000_i1030" DrawAspect="Content" ObjectID="_1600197837" r:id="rId3"/>
+                        <o:OLEObject Type="Embed" ProgID="MS_ClipArt_Gallery" ShapeID="_x0000_i1030" DrawAspect="Content" ObjectID="_1600197837" r:id="rId4"/>
                       </w:object>
                     </w:r>
                   </w:p>
@@ -5516,14 +5489,14 @@
   </w:p>
   <w:p>
     <w:pPr>
-      <w:pStyle w:val="Sidhuvud"/>
+      <w:pStyle w:val="Header"/>
     </w:pPr>
   </w:p>
 </w:hdr>
 </file>
 
 <file path=word/header4.xml><?xml version="1.0" encoding="utf-8"?>
-<w:hdr xmlns:wpc="http://schemas.microsoft.com/office/word/2010/wordprocessingCanvas" xmlns:cx="http://schemas.microsoft.com/office/drawing/2014/chartex" xmlns:cx1="http://schemas.microsoft.com/office/drawing/2015/9/8/chartex" xmlns:cx2="http://schemas.microsoft.com/office/drawing/2015/10/21/chartex" xmlns:cx3="http://schemas.microsoft.com/office/drawing/2016/5/9/chartex" xmlns:cx4="http://schemas.microsoft.com/office/drawing/2016/5/10/chartex" xmlns:cx5="http://schemas.microsoft.com/office/drawing/2016/5/11/chartex" xmlns:cx6="http://schemas.microsoft.com/office/drawing/2016/5/12/chartex" xmlns:cx7="http://schemas.microsoft.com/office/drawing/2016/5/13/chartex" xmlns:cx8="http://schemas.microsoft.com/office/drawing/2016/5/14/chartex" xmlns:mc="http://schemas.openxmlformats.org/markup-compatibility/2006" xmlns:aink="http://schemas.microsoft.com/office/drawing/2016/ink" xmlns:am3d="http://schemas.microsoft.com/office/drawing/2017/model3d" xmlns:o="urn:schemas-microsoft-com:office:office" xmlns:r="http://schemas.openxmlformats.org/officeDocument/2006/relationships" xmlns:m="http://schemas.openxmlformats.org/officeDocument/2006/math" xmlns:v="urn:schemas-microsoft-com:vml" xmlns:wp14="http://schemas.microsoft.com/office/word/2010/wordprocessingDrawing" xmlns:wp="http://schemas.openxmlformats.org/drawingml/2006/wordprocessingDrawing" xmlns:w10="urn:schemas-microsoft-com:office:word" xmlns:w="http://schemas.openxmlformats.org/wordprocessingml/2006/main" xmlns:w14="http://schemas.microsoft.com/office/word/2010/wordml" xmlns:w15="http://schemas.microsoft.com/office/word/2012/wordml" xmlns:w16cid="http://schemas.microsoft.com/office/word/2016/wordml/cid" xmlns:w16se="http://schemas.microsoft.com/office/word/2015/wordml/symex" xmlns:wpg="http://schemas.microsoft.com/office/word/2010/wordprocessingGroup" xmlns:wpi="http://schemas.microsoft.com/office/word/2010/wordprocessingInk" xmlns:wne="http://schemas.microsoft.com/office/word/2006/wordml" xmlns:wps="http://schemas.microsoft.com/office/word/2010/wordprocessingShape" mc:Ignorable="w14 w15 w16se w16cid wp14">
+<w:hdr xmlns:wpc="http://schemas.microsoft.com/office/word/2010/wordprocessingCanvas" xmlns:cx="http://schemas.microsoft.com/office/drawing/2014/chartex" xmlns:cx1="http://schemas.microsoft.com/office/drawing/2015/9/8/chartex" xmlns:mc="http://schemas.openxmlformats.org/markup-compatibility/2006" xmlns:o="urn:schemas-microsoft-com:office:office" xmlns:r="http://schemas.openxmlformats.org/officeDocument/2006/relationships" xmlns:m="http://schemas.openxmlformats.org/officeDocument/2006/math" xmlns:v="urn:schemas-microsoft-com:vml" xmlns:wp14="http://schemas.microsoft.com/office/word/2010/wordprocessingDrawing" xmlns:wp="http://schemas.openxmlformats.org/drawingml/2006/wordprocessingDrawing" xmlns:w10="urn:schemas-microsoft-com:office:word" xmlns:w="http://schemas.openxmlformats.org/wordprocessingml/2006/main" xmlns:w14="http://schemas.microsoft.com/office/word/2010/wordml" xmlns:w15="http://schemas.microsoft.com/office/word/2012/wordml" xmlns:w16se="http://schemas.microsoft.com/office/word/2015/wordml/symex" xmlns:wpg="http://schemas.microsoft.com/office/word/2010/wordprocessingGroup" xmlns:wpi="http://schemas.microsoft.com/office/word/2010/wordprocessingInk" xmlns:wne="http://schemas.microsoft.com/office/word/2006/wordml" xmlns:wps="http://schemas.microsoft.com/office/word/2010/wordprocessingShape" mc:Ignorable="w14 w15 w16se wp14">
   <w:p>
     <w:pPr>
       <w:pStyle w:val="skolenhet"/>
@@ -5580,7 +5553,7 @@
                       <w:txbxContent>
                         <w:p>
                           <w:r>
-                            <w:object w:dxaOrig="570" w:dyaOrig="600">
+                            <w:object w:dxaOrig="566" w:dyaOrig="599">
                               <v:shapetype id="_x0000_t75" coordsize="21600,21600" o:spt="75" o:preferrelative="t" path="m@4@5l@4@11@9@11@9@5xe" filled="f" stroked="f">
                                 <v:stroke joinstyle="miter"/>
                                 <v:formulas>
@@ -5600,10 +5573,10 @@
                                 <v:path o:extrusionok="f" gradientshapeok="t" o:connecttype="rect"/>
                                 <o:lock v:ext="edit" aspectratio="t"/>
                               </v:shapetype>
-                              <v:shape id="_x0000_i1032" type="#_x0000_t75" style="width:28.3pt;height:29.95pt;flip:y" fillcolor="window">
+                              <v:shape id="_x0000_i1032" type="#_x0000_t75" style="width:28.5pt;height:30pt;flip:y" fillcolor="window">
                                 <v:imagedata r:id="rId1" o:title=""/>
                               </v:shape>
-                              <o:OLEObject Type="Embed" ProgID="MS_ClipArt_Gallery" ShapeID="_x0000_i1032" DrawAspect="Content" ObjectID="_1600197838" r:id="rId2"/>
+                              <o:OLEObject Type="Embed" ProgID="MS_ClipArt_Gallery" ShapeID="_x0000_i1032" DrawAspect="Content" ObjectID="_1601205653" r:id="rId2"/>
                             </w:object>
                           </w:r>
                         </w:p>
@@ -5624,7 +5597,7 @@
             </wp:anchor>
           </w:drawing>
         </mc:Choice>
-        <mc:Fallback>
+        <mc:Fallback xmlns:w16cid="http://schemas.microsoft.com/office/word/2016/wordml/cid" xmlns:am3d="http://schemas.microsoft.com/office/drawing/2017/model3d" xmlns:aink="http://schemas.microsoft.com/office/drawing/2016/ink" xmlns:cx8="http://schemas.microsoft.com/office/drawing/2016/5/14/chartex" xmlns:cx7="http://schemas.microsoft.com/office/drawing/2016/5/13/chartex" xmlns:cx6="http://schemas.microsoft.com/office/drawing/2016/5/12/chartex" xmlns:cx5="http://schemas.microsoft.com/office/drawing/2016/5/11/chartex" xmlns:cx4="http://schemas.microsoft.com/office/drawing/2016/5/10/chartex" xmlns:cx3="http://schemas.microsoft.com/office/drawing/2016/5/9/chartex" xmlns:cx2="http://schemas.microsoft.com/office/drawing/2015/10/21/chartex">
           <w:pict>
             <v:shapetype id="_x0000_t202" coordsize="21600,21600" o:spt="202" path="m,l,21600r21600,l21600,xe">
               <v:stroke joinstyle="miter"/>
@@ -5637,9 +5610,9 @@
                     <w:r>
                       <w:object w:dxaOrig="570" w:dyaOrig="600">
                         <v:shape id="_x0000_i1032" type="#_x0000_t75" style="width:28.3pt;height:29.95pt;flip:y" fillcolor="window">
-                          <v:imagedata r:id="rId1" o:title=""/>
+                          <v:imagedata r:id="rId3" o:title=""/>
                         </v:shape>
-                        <o:OLEObject Type="Embed" ProgID="MS_ClipArt_Gallery" ShapeID="_x0000_i1032" DrawAspect="Content" ObjectID="_1600197838" r:id="rId3"/>
+                        <o:OLEObject Type="Embed" ProgID="MS_ClipArt_Gallery" ShapeID="_x0000_i1032" DrawAspect="Content" ObjectID="_1600197838" r:id="rId4"/>
                       </w:object>
                     </w:r>
                   </w:p>
@@ -5677,14 +5650,14 @@
   </w:p>
   <w:p>
     <w:pPr>
-      <w:pStyle w:val="Sidhuvud"/>
+      <w:pStyle w:val="Header"/>
     </w:pPr>
   </w:p>
 </w:hdr>
 </file>
 
 <file path=word/numbering.xml><?xml version="1.0" encoding="utf-8"?>
-<w:numbering xmlns:wpc="http://schemas.microsoft.com/office/word/2010/wordprocessingCanvas" xmlns:cx="http://schemas.microsoft.com/office/drawing/2014/chartex" xmlns:cx1="http://schemas.microsoft.com/office/drawing/2015/9/8/chartex" xmlns:cx2="http://schemas.microsoft.com/office/drawing/2015/10/21/chartex" xmlns:cx3="http://schemas.microsoft.com/office/drawing/2016/5/9/chartex" xmlns:cx4="http://schemas.microsoft.com/office/drawing/2016/5/10/chartex" xmlns:cx5="http://schemas.microsoft.com/office/drawing/2016/5/11/chartex" xmlns:cx6="http://schemas.microsoft.com/office/drawing/2016/5/12/chartex" xmlns:cx7="http://schemas.microsoft.com/office/drawing/2016/5/13/chartex" xmlns:cx8="http://schemas.microsoft.com/office/drawing/2016/5/14/chartex" xmlns:mc="http://schemas.openxmlformats.org/markup-compatibility/2006" xmlns:aink="http://schemas.microsoft.com/office/drawing/2016/ink" xmlns:am3d="http://schemas.microsoft.com/office/drawing/2017/model3d" xmlns:o="urn:schemas-microsoft-com:office:office" xmlns:r="http://schemas.openxmlformats.org/officeDocument/2006/relationships" xmlns:m="http://schemas.openxmlformats.org/officeDocument/2006/math" xmlns:v="urn:schemas-microsoft-com:vml" xmlns:wp14="http://schemas.microsoft.com/office/word/2010/wordprocessingDrawing" xmlns:wp="http://schemas.openxmlformats.org/drawingml/2006/wordprocessingDrawing" xmlns:w10="urn:schemas-microsoft-com:office:word" xmlns:w="http://schemas.openxmlformats.org/wordprocessingml/2006/main" xmlns:w14="http://schemas.microsoft.com/office/word/2010/wordml" xmlns:w15="http://schemas.microsoft.com/office/word/2012/wordml" xmlns:w16cid="http://schemas.microsoft.com/office/word/2016/wordml/cid" xmlns:w16se="http://schemas.microsoft.com/office/word/2015/wordml/symex" xmlns:wpg="http://schemas.microsoft.com/office/word/2010/wordprocessingGroup" xmlns:wpi="http://schemas.microsoft.com/office/word/2010/wordprocessingInk" xmlns:wne="http://schemas.microsoft.com/office/word/2006/wordml" xmlns:wps="http://schemas.microsoft.com/office/word/2010/wordprocessingShape" mc:Ignorable="w14 w15 w16se w16cid wp14">
+<w:numbering xmlns:wpc="http://schemas.microsoft.com/office/word/2010/wordprocessingCanvas" xmlns:cx="http://schemas.microsoft.com/office/drawing/2014/chartex" xmlns:cx1="http://schemas.microsoft.com/office/drawing/2015/9/8/chartex" xmlns:mc="http://schemas.openxmlformats.org/markup-compatibility/2006" xmlns:o="urn:schemas-microsoft-com:office:office" xmlns:r="http://schemas.openxmlformats.org/officeDocument/2006/relationships" xmlns:m="http://schemas.openxmlformats.org/officeDocument/2006/math" xmlns:v="urn:schemas-microsoft-com:vml" xmlns:wp14="http://schemas.microsoft.com/office/word/2010/wordprocessingDrawing" xmlns:wp="http://schemas.openxmlformats.org/drawingml/2006/wordprocessingDrawing" xmlns:w10="urn:schemas-microsoft-com:office:word" xmlns:w="http://schemas.openxmlformats.org/wordprocessingml/2006/main" xmlns:w14="http://schemas.microsoft.com/office/word/2010/wordml" xmlns:w15="http://schemas.microsoft.com/office/word/2012/wordml" xmlns:w16se="http://schemas.microsoft.com/office/word/2015/wordml/symex" xmlns:wpg="http://schemas.microsoft.com/office/word/2010/wordprocessingGroup" xmlns:wpi="http://schemas.microsoft.com/office/word/2010/wordprocessingInk" xmlns:wne="http://schemas.microsoft.com/office/word/2006/wordml" xmlns:wps="http://schemas.microsoft.com/office/word/2010/wordprocessingShape" mc:Ignorable="w14 w15 w16se wp14">
   <w:abstractNum w:abstractNumId="0" w15:restartNumberingAfterBreak="0">
     <w:nsid w:val="022C0CA9"/>
     <w:multiLevelType w:val="singleLevel"/>
@@ -6416,7 +6389,7 @@
     <w:lvl w:ilvl="0">
       <w:start w:val="1"/>
       <w:numFmt w:val="decimal"/>
-      <w:pStyle w:val="Rubrik1"/>
+      <w:pStyle w:val="Heading1"/>
       <w:lvlText w:val="%1."/>
       <w:lvlJc w:val="left"/>
       <w:pPr>
@@ -6429,7 +6402,7 @@
     <w:lvl w:ilvl="1">
       <w:start w:val="1"/>
       <w:numFmt w:val="decimal"/>
-      <w:pStyle w:val="Rubrik2"/>
+      <w:pStyle w:val="Heading2"/>
       <w:lvlText w:val="%1.%2."/>
       <w:lvlJc w:val="left"/>
       <w:pPr>
@@ -6442,7 +6415,7 @@
     <w:lvl w:ilvl="2">
       <w:start w:val="1"/>
       <w:numFmt w:val="decimal"/>
-      <w:pStyle w:val="Rubrik3"/>
+      <w:pStyle w:val="Heading3"/>
       <w:lvlText w:val="%1.%2.%3."/>
       <w:lvlJc w:val="left"/>
       <w:pPr>
@@ -8055,7 +8028,7 @@
 </file>
 
 <file path=word/styles.xml><?xml version="1.0" encoding="utf-8"?>
-<w:styles xmlns:mc="http://schemas.openxmlformats.org/markup-compatibility/2006" xmlns:r="http://schemas.openxmlformats.org/officeDocument/2006/relationships" xmlns:w="http://schemas.openxmlformats.org/wordprocessingml/2006/main" xmlns:w14="http://schemas.microsoft.com/office/word/2010/wordml" xmlns:w15="http://schemas.microsoft.com/office/word/2012/wordml" xmlns:w16cid="http://schemas.microsoft.com/office/word/2016/wordml/cid" xmlns:w16se="http://schemas.microsoft.com/office/word/2015/wordml/symex" mc:Ignorable="w14 w15 w16se w16cid">
+<w:styles xmlns:mc="http://schemas.openxmlformats.org/markup-compatibility/2006" xmlns:r="http://schemas.openxmlformats.org/officeDocument/2006/relationships" xmlns:w="http://schemas.openxmlformats.org/wordprocessingml/2006/main" xmlns:w14="http://schemas.microsoft.com/office/word/2010/wordml" xmlns:w15="http://schemas.microsoft.com/office/word/2012/wordml" xmlns:w16se="http://schemas.microsoft.com/office/word/2015/wordml/symex" mc:Ignorable="w14 w15 w16se">
   <w:docDefaults>
     <w:rPrDefault>
       <w:rPr>
@@ -8065,7 +8038,7 @@
     </w:rPrDefault>
     <w:pPrDefault/>
   </w:docDefaults>
-  <w:latentStyles w:defLockedState="0" w:defUIPriority="99" w:defSemiHidden="0" w:defUnhideWhenUsed="0" w:defQFormat="0" w:count="375">
+  <w:latentStyles w:defLockedState="0" w:defUIPriority="99" w:defSemiHidden="0" w:defUnhideWhenUsed="0" w:defQFormat="0" w:count="371">
     <w:lsdException w:name="Normal" w:uiPriority="0" w:qFormat="1"/>
     <w:lsdException w:name="heading 1" w:uiPriority="9" w:qFormat="1"/>
     <w:lsdException w:name="heading 2" w:uiPriority="9" w:qFormat="1"/>
@@ -8437,10 +8410,6 @@
     <w:lsdException w:name="List Table 5 Dark Accent 6" w:uiPriority="50"/>
     <w:lsdException w:name="List Table 6 Colorful Accent 6" w:uiPriority="51"/>
     <w:lsdException w:name="List Table 7 Colorful Accent 6" w:uiPriority="52"/>
-    <w:lsdException w:name="Mention" w:semiHidden="1" w:unhideWhenUsed="1"/>
-    <w:lsdException w:name="Smart Hyperlink" w:semiHidden="1" w:unhideWhenUsed="1"/>
-    <w:lsdException w:name="Hashtag" w:semiHidden="1" w:unhideWhenUsed="1"/>
-    <w:lsdException w:name="Unresolved Mention" w:semiHidden="1" w:unhideWhenUsed="1"/>
   </w:latentStyles>
   <w:style w:type="paragraph" w:default="1" w:styleId="Normal">
     <w:name w:val="Normal"/>
@@ -8449,9 +8418,9 @@
       <w:sz w:val="24"/>
     </w:rPr>
   </w:style>
-  <w:style w:type="paragraph" w:styleId="Rubrik1">
+  <w:style w:type="paragraph" w:styleId="Heading1">
     <w:name w:val="heading 1"/>
-    <w:next w:val="Brdtext"/>
+    <w:next w:val="BodyText"/>
     <w:qFormat/>
     <w:pPr>
       <w:keepNext/>
@@ -8473,10 +8442,10 @@
       <w:sz w:val="32"/>
     </w:rPr>
   </w:style>
-  <w:style w:type="paragraph" w:styleId="Rubrik2">
+  <w:style w:type="paragraph" w:styleId="Heading2">
     <w:name w:val="heading 2"/>
     <w:basedOn w:val="Normal"/>
-    <w:next w:val="Brdtext"/>
+    <w:next w:val="BodyText"/>
     <w:qFormat/>
     <w:pPr>
       <w:numPr>
@@ -8492,10 +8461,10 @@
       <w:i/>
     </w:rPr>
   </w:style>
-  <w:style w:type="paragraph" w:styleId="Rubrik3">
+  <w:style w:type="paragraph" w:styleId="Heading3">
     <w:name w:val="heading 3"/>
     <w:basedOn w:val="Normal"/>
-    <w:next w:val="Brdtext"/>
+    <w:next w:val="BodyText"/>
     <w:qFormat/>
     <w:pPr>
       <w:keepNext/>
@@ -8510,7 +8479,7 @@
       <w:rFonts w:ascii="Arial" w:hAnsi="Arial"/>
     </w:rPr>
   </w:style>
-  <w:style w:type="paragraph" w:styleId="Rubrik4">
+  <w:style w:type="paragraph" w:styleId="Heading4">
     <w:name w:val="heading 4"/>
     <w:basedOn w:val="Normal"/>
     <w:next w:val="Normal"/>
@@ -8523,13 +8492,13 @@
       <w:b/>
     </w:rPr>
   </w:style>
-  <w:style w:type="character" w:default="1" w:styleId="Standardstycketeckensnitt">
+  <w:style w:type="character" w:default="1" w:styleId="DefaultParagraphFont">
     <w:name w:val="Default Paragraph Font"/>
     <w:uiPriority w:val="1"/>
     <w:semiHidden/>
     <w:unhideWhenUsed/>
   </w:style>
-  <w:style w:type="table" w:default="1" w:styleId="Normaltabell">
+  <w:style w:type="table" w:default="1" w:styleId="TableNormal">
     <w:name w:val="Normal Table"/>
     <w:uiPriority w:val="99"/>
     <w:semiHidden/>
@@ -8544,22 +8513,22 @@
       </w:tblCellMar>
     </w:tblPr>
   </w:style>
-  <w:style w:type="numbering" w:default="1" w:styleId="Ingenlista">
+  <w:style w:type="numbering" w:default="1" w:styleId="NoList">
     <w:name w:val="No List"/>
     <w:uiPriority w:val="99"/>
     <w:semiHidden/>
     <w:unhideWhenUsed/>
   </w:style>
-  <w:style w:type="character" w:styleId="AnvndHyperlnk">
+  <w:style w:type="character" w:styleId="FollowedHyperlink">
     <w:name w:val="FollowedHyperlink"/>
-    <w:basedOn w:val="Standardstycketeckensnitt"/>
+    <w:basedOn w:val="DefaultParagraphFont"/>
     <w:semiHidden/>
     <w:rPr>
       <w:color w:val="800080"/>
       <w:u w:val="single"/>
     </w:rPr>
   </w:style>
-  <w:style w:type="paragraph" w:styleId="Innehll1">
+  <w:style w:type="paragraph" w:styleId="TOC1">
     <w:name w:val="toc 1"/>
     <w:basedOn w:val="Normal"/>
     <w:next w:val="Normal"/>
@@ -8599,7 +8568,7 @@
       <w:sz w:val="24"/>
     </w:rPr>
   </w:style>
-  <w:style w:type="paragraph" w:styleId="Dokumentversikt">
+  <w:style w:type="paragraph" w:styleId="DocumentMap">
     <w:name w:val="Document Map"/>
     <w:basedOn w:val="Normal"/>
     <w:semiHidden/>
@@ -8678,16 +8647,16 @@
       <w:color w:val="000000"/>
     </w:rPr>
   </w:style>
-  <w:style w:type="character" w:styleId="Hyperlnk">
+  <w:style w:type="character" w:styleId="Hyperlink">
     <w:name w:val="Hyperlink"/>
-    <w:basedOn w:val="Standardstycketeckensnitt"/>
+    <w:basedOn w:val="DefaultParagraphFont"/>
     <w:uiPriority w:val="99"/>
     <w:rPr>
       <w:color w:val="0000FF"/>
       <w:u w:val="single"/>
     </w:rPr>
   </w:style>
-  <w:style w:type="paragraph" w:styleId="Sidhuvud">
+  <w:style w:type="paragraph" w:styleId="Header">
     <w:name w:val="header"/>
     <w:basedOn w:val="Normal"/>
     <w:semiHidden/>
@@ -8700,7 +8669,7 @@
   </w:style>
   <w:style w:type="paragraph" w:customStyle="1" w:styleId="InnehllRubrik2">
     <w:name w:val="Innehåll Rubrik 2"/>
-    <w:basedOn w:val="Rubrik2"/>
+    <w:basedOn w:val="Heading2"/>
     <w:pPr>
       <w:numPr>
         <w:numId w:val="3"/>
@@ -8739,7 +8708,7 @@
   </w:style>
   <w:style w:type="paragraph" w:customStyle="1" w:styleId="kursnamn">
     <w:name w:val="kursnamn"/>
-    <w:basedOn w:val="Sidfot"/>
+    <w:basedOn w:val="Footer"/>
     <w:pPr>
       <w:spacing w:after="120"/>
     </w:pPr>
@@ -8749,7 +8718,7 @@
       <w:color w:val="000000"/>
     </w:rPr>
   </w:style>
-  <w:style w:type="paragraph" w:styleId="Sidfot">
+  <w:style w:type="paragraph" w:styleId="Footer">
     <w:name w:val="footer"/>
     <w:basedOn w:val="Normal"/>
     <w:semiHidden/>
@@ -8765,9 +8734,9 @@
   </w:style>
   <w:style w:type="paragraph" w:customStyle="1" w:styleId="Referenser">
     <w:name w:val="Referenser"/>
-    <w:basedOn w:val="Brdtext"/>
+    <w:basedOn w:val="BodyText"/>
   </w:style>
-  <w:style w:type="paragraph" w:styleId="Brdtext">
+  <w:style w:type="paragraph" w:styleId="BodyText">
     <w:name w:val="Body Text"/>
     <w:basedOn w:val="Normal"/>
     <w:autoRedefine/>
@@ -8828,7 +8797,7 @@
       <w:color w:val="000000"/>
     </w:rPr>
   </w:style>
-  <w:style w:type="character" w:styleId="Sidnummer">
+  <w:style w:type="character" w:styleId="PageNumber">
     <w:name w:val="page number"/>
     <w:semiHidden/>
     <w:rPr>
@@ -8837,7 +8806,7 @@
       <w:sz w:val="20"/>
     </w:rPr>
   </w:style>
-  <w:style w:type="paragraph" w:styleId="Brdtextmedindrag">
+  <w:style w:type="paragraph" w:styleId="BodyTextIndent">
     <w:name w:val="Body Text Indent"/>
     <w:basedOn w:val="Normal"/>
     <w:semiHidden/>
@@ -8851,7 +8820,7 @@
       <w:b/>
     </w:rPr>
   </w:style>
-  <w:style w:type="paragraph" w:styleId="Brdtextmedindrag2">
+  <w:style w:type="paragraph" w:styleId="BodyTextIndent2">
     <w:name w:val="Body Text Indent 2"/>
     <w:basedOn w:val="Normal"/>
     <w:semiHidden/>
@@ -8930,7 +8899,7 @@
       <w:ind w:left="993"/>
     </w:pPr>
   </w:style>
-  <w:style w:type="paragraph" w:styleId="Innehll2">
+  <w:style w:type="paragraph" w:styleId="TOC2">
     <w:name w:val="toc 2"/>
     <w:basedOn w:val="Normal"/>
     <w:next w:val="Normal"/>
@@ -8946,27 +8915,27 @@
   </w:style>
   <w:style w:type="character" w:customStyle="1" w:styleId="Betoning-fet">
     <w:name w:val="Betoning-fet"/>
-    <w:basedOn w:val="Standardstycketeckensnitt"/>
+    <w:basedOn w:val="DefaultParagraphFont"/>
     <w:rPr>
       <w:b/>
     </w:rPr>
   </w:style>
   <w:style w:type="character" w:customStyle="1" w:styleId="Betong-kursiv">
     <w:name w:val="Betong-kursiv"/>
-    <w:basedOn w:val="Standardstycketeckensnitt"/>
+    <w:basedOn w:val="DefaultParagraphFont"/>
     <w:rPr>
       <w:i/>
     </w:rPr>
   </w:style>
   <w:style w:type="character" w:customStyle="1" w:styleId="engelsktext">
     <w:name w:val="engelsk text"/>
-    <w:basedOn w:val="Standardstycketeckensnitt"/>
+    <w:basedOn w:val="DefaultParagraphFont"/>
     <w:rPr>
       <w:noProof w:val="0"/>
       <w:lang w:val="en-GB"/>
     </w:rPr>
   </w:style>
-  <w:style w:type="paragraph" w:styleId="Innehll3">
+  <w:style w:type="paragraph" w:styleId="TOC3">
     <w:name w:val="toc 3"/>
     <w:basedOn w:val="Normal"/>
     <w:next w:val="Normal"/>
@@ -8980,7 +8949,7 @@
       <w:sz w:val="20"/>
     </w:rPr>
   </w:style>
-  <w:style w:type="paragraph" w:styleId="Innehll4">
+  <w:style w:type="paragraph" w:styleId="TOC4">
     <w:name w:val="toc 4"/>
     <w:basedOn w:val="Normal"/>
     <w:next w:val="Normal"/>
@@ -8993,7 +8962,7 @@
       <w:sz w:val="18"/>
     </w:rPr>
   </w:style>
-  <w:style w:type="paragraph" w:styleId="Innehll5">
+  <w:style w:type="paragraph" w:styleId="TOC5">
     <w:name w:val="toc 5"/>
     <w:basedOn w:val="Normal"/>
     <w:next w:val="Normal"/>
@@ -9006,7 +8975,7 @@
       <w:sz w:val="18"/>
     </w:rPr>
   </w:style>
-  <w:style w:type="paragraph" w:styleId="Innehll6">
+  <w:style w:type="paragraph" w:styleId="TOC6">
     <w:name w:val="toc 6"/>
     <w:basedOn w:val="Normal"/>
     <w:next w:val="Normal"/>
@@ -9019,7 +8988,7 @@
       <w:sz w:val="18"/>
     </w:rPr>
   </w:style>
-  <w:style w:type="paragraph" w:styleId="Innehll7">
+  <w:style w:type="paragraph" w:styleId="TOC7">
     <w:name w:val="toc 7"/>
     <w:basedOn w:val="Normal"/>
     <w:next w:val="Normal"/>
@@ -9032,7 +9001,7 @@
       <w:sz w:val="18"/>
     </w:rPr>
   </w:style>
-  <w:style w:type="paragraph" w:styleId="Innehll8">
+  <w:style w:type="paragraph" w:styleId="TOC8">
     <w:name w:val="toc 8"/>
     <w:basedOn w:val="Normal"/>
     <w:next w:val="Normal"/>
@@ -9045,7 +9014,7 @@
       <w:sz w:val="18"/>
     </w:rPr>
   </w:style>
-  <w:style w:type="paragraph" w:styleId="Innehll9">
+  <w:style w:type="paragraph" w:styleId="TOC9">
     <w:name w:val="toc 9"/>
     <w:basedOn w:val="Normal"/>
     <w:next w:val="Normal"/>
@@ -9091,7 +9060,7 @@
   </w:style>
   <w:style w:type="paragraph" w:customStyle="1" w:styleId="Tabellverskrift">
     <w:name w:val="Tabellöverskrift"/>
-    <w:basedOn w:val="Rubrik1"/>
+    <w:basedOn w:val="Heading1"/>
     <w:pPr>
       <w:numPr>
         <w:numId w:val="0"/>
@@ -9115,14 +9084,14 @@
       <w:sz w:val="18"/>
     </w:rPr>
   </w:style>
-  <w:style w:type="paragraph" w:styleId="Fotnotstext">
+  <w:style w:type="paragraph" w:styleId="FootnoteText">
     <w:name w:val="footnote text"/>
     <w:basedOn w:val="Normal"/>
     <w:semiHidden/>
   </w:style>
-  <w:style w:type="character" w:styleId="Fotnotsreferens">
+  <w:style w:type="character" w:styleId="FootnoteReference">
     <w:name w:val="footnote reference"/>
-    <w:basedOn w:val="Standardstycketeckensnitt"/>
+    <w:basedOn w:val="DefaultParagraphFont"/>
     <w:semiHidden/>
     <w:rPr>
       <w:vertAlign w:val="superscript"/>
@@ -9130,7 +9099,7 @@
   </w:style>
   <w:style w:type="paragraph" w:customStyle="1" w:styleId="Instuktionstext">
     <w:name w:val="Instuktionstext"/>
-    <w:basedOn w:val="Brdtext"/>
+    <w:basedOn w:val="BodyText"/>
     <w:pPr>
       <w:pBdr>
         <w:top w:val="single" w:sz="4" w:space="1" w:color="FF0000" w:shadow="1"/>
@@ -9158,7 +9127,7 @@
   </w:style>
   <w:style w:type="paragraph" w:customStyle="1" w:styleId="Tabellrubrik">
     <w:name w:val="Tabellrubrik"/>
-    <w:basedOn w:val="Rubrik4"/>
+    <w:basedOn w:val="Heading4"/>
   </w:style>
   <w:style w:type="paragraph" w:customStyle="1" w:styleId="utmrkandetextmedramochfrg">
     <w:name w:val="utmärkande text med ram och färg"/>
@@ -9170,7 +9139,7 @@
   </w:style>
   <w:style w:type="paragraph" w:customStyle="1" w:styleId="Rubrik1nynumrering">
     <w:name w:val="Rubrik 1 ny numrering"/>
-    <w:basedOn w:val="Rubrik1"/>
+    <w:basedOn w:val="Heading1"/>
     <w:pPr>
       <w:numPr>
         <w:numId w:val="0"/>
@@ -9183,7 +9152,7 @@
   </w:style>
   <w:style w:type="paragraph" w:customStyle="1" w:styleId="Rubrik1utannumrering">
     <w:name w:val="Rubrik 1 utan numrering"/>
-    <w:basedOn w:val="Rubrik1"/>
+    <w:basedOn w:val="Heading1"/>
     <w:pPr>
       <w:numPr>
         <w:numId w:val="0"/>
@@ -9205,14 +9174,14 @@
   </w:style>
   <w:style w:type="paragraph" w:customStyle="1" w:styleId="punkerimtet">
     <w:name w:val="punker i mötet"/>
-    <w:basedOn w:val="Brdtextmedindrag2"/>
+    <w:basedOn w:val="BodyTextIndent2"/>
     <w:pPr>
       <w:numPr>
         <w:numId w:val="32"/>
       </w:numPr>
     </w:pPr>
   </w:style>
-  <w:style w:type="paragraph" w:styleId="Beskrivning">
+  <w:style w:type="paragraph" w:styleId="Caption">
     <w:name w:val="caption"/>
     <w:basedOn w:val="Normal"/>
     <w:next w:val="Normal"/>
@@ -9224,10 +9193,10 @@
       <w:b/>
     </w:rPr>
   </w:style>
-  <w:style w:type="paragraph" w:styleId="Ballongtext">
+  <w:style w:type="paragraph" w:styleId="BalloonText">
     <w:name w:val="Balloon Text"/>
     <w:basedOn w:val="Normal"/>
-    <w:link w:val="BallongtextChar"/>
+    <w:link w:val="BalloonTextChar"/>
     <w:uiPriority w:val="99"/>
     <w:semiHidden/>
     <w:unhideWhenUsed/>
@@ -9238,10 +9207,10 @@
       <w:szCs w:val="18"/>
     </w:rPr>
   </w:style>
-  <w:style w:type="character" w:customStyle="1" w:styleId="BallongtextChar">
-    <w:name w:val="Ballongtext Char"/>
-    <w:basedOn w:val="Standardstycketeckensnitt"/>
-    <w:link w:val="Ballongtext"/>
+  <w:style w:type="character" w:customStyle="1" w:styleId="BalloonTextChar">
+    <w:name w:val="Balloon Text Char"/>
+    <w:basedOn w:val="DefaultParagraphFont"/>
+    <w:link w:val="BalloonText"/>
     <w:uiPriority w:val="99"/>
     <w:semiHidden/>
     <w:rsid w:val="00575FEE"/>
@@ -9251,9 +9220,9 @@
       <w:szCs w:val="18"/>
     </w:rPr>
   </w:style>
-  <w:style w:type="paragraph" w:styleId="Innehllsfrteckningsrubrik">
+  <w:style w:type="paragraph" w:styleId="TOCHeading">
     <w:name w:val="TOC Heading"/>
-    <w:basedOn w:val="Rubrik1"/>
+    <w:basedOn w:val="Heading1"/>
     <w:next w:val="Normal"/>
     <w:uiPriority w:val="39"/>
     <w:unhideWhenUsed/>
@@ -9543,6 +9512,14 @@
 </file>
 
 <file path=customXml/item1.xml><?xml version="1.0" encoding="utf-8"?>
+<p:properties xmlns:p="http://schemas.microsoft.com/office/2006/metadata/properties" xmlns:xsi="http://www.w3.org/2001/XMLSchema-instance" xmlns:pc="http://schemas.microsoft.com/office/infopath/2007/PartnerControls">
+  <documentManagement>
+    <_lisam_Description xmlns="6858a61b-99d0-4765-9cc3-c2f6eb1da4b6" xsi:nil="true"/>
+  </documentManagement>
+</p:properties>
+</file>
+
+<file path=customXml/item2.xml><?xml version="1.0" encoding="utf-8"?>
 <ct:contentTypeSchema xmlns:ct="http://schemas.microsoft.com/office/2006/metadata/contentType" xmlns:ma="http://schemas.microsoft.com/office/2006/metadata/properties/metaAttributes" ct:_="" ma:_="" ma:contentTypeName="dokument" ma:contentTypeID="0x01010013D783E7FF902C40B92D449D6BECD3AB" ma:contentTypeVersion="3" ma:contentTypeDescription="Skapa ett nytt dokument." ma:contentTypeScope="" ma:versionID="fe8eabd614b2bd4c9f8424f9fb111368">
   <xsd:schema xmlns:xsd="http://www.w3.org/2001/XMLSchema" xmlns:xs="http://www.w3.org/2001/XMLSchema" xmlns:p="http://schemas.microsoft.com/office/2006/metadata/properties" xmlns:ns2="6858a61b-99d0-4765-9cc3-c2f6eb1da4b6" xmlns:ns3="ed6ba336-f2c3-44c7-9b01-7d62384a4ed8" targetNamespace="http://schemas.microsoft.com/office/2006/metadata/properties" ma:root="true" ma:fieldsID="a5bf6526ec41d69fe6df6b959e7fb77f" ns2:_="" ns3:_="">
     <xsd:import namespace="6858a61b-99d0-4765-9cc3-c2f6eb1da4b6"/>
@@ -9687,14 +9664,6 @@
 </ct:contentTypeSchema>
 </file>
 
-<file path=customXml/item2.xml><?xml version="1.0" encoding="utf-8"?>
-<p:properties xmlns:p="http://schemas.microsoft.com/office/2006/metadata/properties" xmlns:xsi="http://www.w3.org/2001/XMLSchema-instance" xmlns:pc="http://schemas.microsoft.com/office/infopath/2007/PartnerControls">
-  <documentManagement>
-    <_lisam_Description xmlns="6858a61b-99d0-4765-9cc3-c2f6eb1da4b6" xsi:nil="true"/>
-  </documentManagement>
-</p:properties>
-</file>
-
 <file path=customXml/item3.xml><?xml version="1.0" encoding="utf-8"?>
 <?mso-contentType ?>
 <FormTemplates xmlns="http://schemas.microsoft.com/sharepoint/v3/contenttype/forms">
@@ -9709,6 +9678,16 @@
 </file>
 
 <file path=customXml/itemProps1.xml><?xml version="1.0" encoding="utf-8"?>
+<ds:datastoreItem xmlns:ds="http://schemas.openxmlformats.org/officeDocument/2006/customXml" ds:itemID="{72741E66-6014-4367-81B7-4887396F3648}">
+  <ds:schemaRefs>
+    <ds:schemaRef ds:uri="http://schemas.microsoft.com/office/2006/metadata/properties"/>
+    <ds:schemaRef ds:uri="http://schemas.microsoft.com/office/infopath/2007/PartnerControls"/>
+    <ds:schemaRef ds:uri="6858a61b-99d0-4765-9cc3-c2f6eb1da4b6"/>
+  </ds:schemaRefs>
+</ds:datastoreItem>
+</file>
+
+<file path=customXml/itemProps2.xml><?xml version="1.0" encoding="utf-8"?>
 <ds:datastoreItem xmlns:ds="http://schemas.openxmlformats.org/officeDocument/2006/customXml" ds:itemID="{4C3C844F-DA60-4A83-8235-8D2F10E706BA}">
   <ds:schemaRefs>
     <ds:schemaRef ds:uri="http://schemas.microsoft.com/office/2006/metadata/contentType"/>
@@ -9727,16 +9706,6 @@
 </ds:datastoreItem>
 </file>
 
-<file path=customXml/itemProps2.xml><?xml version="1.0" encoding="utf-8"?>
-<ds:datastoreItem xmlns:ds="http://schemas.openxmlformats.org/officeDocument/2006/customXml" ds:itemID="{72741E66-6014-4367-81B7-4887396F3648}">
-  <ds:schemaRefs>
-    <ds:schemaRef ds:uri="http://schemas.microsoft.com/office/2006/metadata/properties"/>
-    <ds:schemaRef ds:uri="http://schemas.microsoft.com/office/infopath/2007/PartnerControls"/>
-    <ds:schemaRef ds:uri="6858a61b-99d0-4765-9cc3-c2f6eb1da4b6"/>
-  </ds:schemaRefs>
-</ds:datastoreItem>
-</file>
-
 <file path=customXml/itemProps3.xml><?xml version="1.0" encoding="utf-8"?>
 <ds:datastoreItem xmlns:ds="http://schemas.openxmlformats.org/officeDocument/2006/customXml" ds:itemID="{1DA15F2A-A14F-4F78-BE9B-16775D90E610}">
   <ds:schemaRefs>
@@ -9746,7 +9715,7 @@
 </file>
 
 <file path=customXml/itemProps4.xml><?xml version="1.0" encoding="utf-8"?>
-<ds:datastoreItem xmlns:ds="http://schemas.openxmlformats.org/officeDocument/2006/customXml" ds:itemID="{BC15D955-E121-4FA8-9A59-590EDAA09D98}">
+<ds:datastoreItem xmlns:ds="http://schemas.openxmlformats.org/officeDocument/2006/customXml" ds:itemID="{A81ECE3C-2109-487B-8F7B-AED8396F2261}">
   <ds:schemaRefs>
     <ds:schemaRef ds:uri="http://schemas.openxmlformats.org/officeDocument/2006/bibliography"/>
   </ds:schemaRefs>

</xml_diff>